<commit_message>
Updated after Ivan's comments
</commit_message>
<xml_diff>
--- a/labs/GameTuningLab2019.docx
+++ b/labs/GameTuningLab2019.docx
@@ -317,7 +317,21 @@
             <w:rStyle w:val="Hyperlink"/>
             <w:noProof/>
           </w:rPr>
-          <w:t>Study the CaveGame code</w:t>
+          <w:t xml:space="preserve">Study the </w:t>
+        </w:r>
+        <w:r>
+          <w:rPr>
+            <w:rStyle w:val="Hyperlink"/>
+            <w:noProof/>
+          </w:rPr>
+          <w:t>CaveSwing</w:t>
+        </w:r>
+        <w:r>
+          <w:rPr>
+            <w:rStyle w:val="Hyperlink"/>
+            <w:noProof/>
+          </w:rPr>
+          <w:t xml:space="preserve"> code</w:t>
         </w:r>
         <w:r>
           <w:rPr>
@@ -875,7 +889,7 @@
           <w:rFonts w:ascii="Courier New" w:hAnsi="Courier New" w:cs="Courier New"/>
           <w:b/>
         </w:rPr>
-        <w:t>cavegame</w:t>
+        <w:t>caveswing</w:t>
       </w:r>
       <w:proofErr w:type="spellEnd"/>
       <w:r>
@@ -1331,27 +1345,7 @@
           <w:sz w:val="18"/>
           <w:szCs w:val="18"/>
         </w:rPr>
-        <w:t xml:space="preserve"> </w:t>
-      </w:r>
-      <w:proofErr w:type="spellStart"/>
-      <w:r>
-        <w:rPr>
-          <w:rFonts w:ascii="Menlo" w:eastAsia="Times New Roman" w:hAnsi="Menlo" w:cs="Menlo"/>
-          <w:color w:val="000000"/>
-          <w:sz w:val="18"/>
-          <w:szCs w:val="18"/>
-        </w:rPr>
-        <w:t>params</w:t>
-      </w:r>
-      <w:proofErr w:type="spellEnd"/>
-      <w:r>
-        <w:rPr>
-          <w:rFonts w:ascii="Menlo" w:eastAsia="Times New Roman" w:hAnsi="Menlo" w:cs="Menlo"/>
-          <w:color w:val="000000"/>
-          <w:sz w:val="18"/>
-          <w:szCs w:val="18"/>
-        </w:rPr>
-        <w:t xml:space="preserve"> = </w:t>
+        <w:t xml:space="preserve"> params = </w:t>
       </w:r>
       <w:r>
         <w:rPr>
@@ -1401,27 +1395,7 @@
           <w:szCs w:val="18"/>
         </w:rPr>
         <w:br/>
-        <w:t xml:space="preserve">        </w:t>
-      </w:r>
-      <w:proofErr w:type="spellStart"/>
-      <w:r>
-        <w:rPr>
-          <w:rFonts w:ascii="Menlo" w:eastAsia="Times New Roman" w:hAnsi="Menlo" w:cs="Menlo"/>
-          <w:color w:val="000000"/>
-          <w:sz w:val="18"/>
-          <w:szCs w:val="18"/>
-        </w:rPr>
-        <w:t>params</w:t>
-      </w:r>
-      <w:proofErr w:type="spellEnd"/>
-      <w:r>
-        <w:rPr>
-          <w:rFonts w:ascii="Menlo" w:eastAsia="Times New Roman" w:hAnsi="Menlo" w:cs="Menlo"/>
-          <w:color w:val="000000"/>
-          <w:sz w:val="18"/>
-          <w:szCs w:val="18"/>
-        </w:rPr>
-        <w:t xml:space="preserve"> = </w:t>
+        <w:t xml:space="preserve">        params = </w:t>
       </w:r>
       <w:proofErr w:type="spellStart"/>
       <w:r>
@@ -1473,31 +1447,7 @@
           <w:sz w:val="18"/>
           <w:szCs w:val="18"/>
         </w:rPr>
-        <w:t xml:space="preserve">// </w:t>
-      </w:r>
-      <w:proofErr w:type="spellStart"/>
-      <w:r>
-        <w:rPr>
-          <w:rFonts w:ascii="Menlo" w:eastAsia="Times New Roman" w:hAnsi="Menlo" w:cs="Menlo"/>
-          <w:i/>
-          <w:iCs/>
-          <w:color w:val="808080"/>
-          <w:sz w:val="18"/>
-          <w:szCs w:val="18"/>
-        </w:rPr>
-        <w:t>params</w:t>
-      </w:r>
-      <w:proofErr w:type="spellEnd"/>
-      <w:r>
-        <w:rPr>
-          <w:rFonts w:ascii="Menlo" w:eastAsia="Times New Roman" w:hAnsi="Menlo" w:cs="Menlo"/>
-          <w:i/>
-          <w:iCs/>
-          <w:color w:val="808080"/>
-          <w:sz w:val="18"/>
-          <w:szCs w:val="18"/>
-        </w:rPr>
-        <w:t xml:space="preserve"> = </w:t>
+        <w:t xml:space="preserve">// params = </w:t>
       </w:r>
       <w:proofErr w:type="spellStart"/>
       <w:r>
@@ -1663,27 +1613,7 @@
           <w:sz w:val="18"/>
           <w:szCs w:val="18"/>
         </w:rPr>
-        <w:t xml:space="preserve"> </w:t>
-      </w:r>
-      <w:proofErr w:type="spellStart"/>
-      <w:r>
-        <w:rPr>
-          <w:rFonts w:ascii="Menlo" w:eastAsia="Times New Roman" w:hAnsi="Menlo" w:cs="Menlo"/>
-          <w:color w:val="000000"/>
-          <w:sz w:val="18"/>
-          <w:szCs w:val="18"/>
-        </w:rPr>
-        <w:t>params</w:t>
-      </w:r>
-      <w:proofErr w:type="spellEnd"/>
-      <w:r>
-        <w:rPr>
-          <w:rFonts w:ascii="Menlo" w:eastAsia="Times New Roman" w:hAnsi="Menlo" w:cs="Menlo"/>
-          <w:color w:val="000000"/>
-          <w:sz w:val="18"/>
-          <w:szCs w:val="18"/>
-        </w:rPr>
-        <w:t xml:space="preserve"> = </w:t>
+        <w:t xml:space="preserve"> params = </w:t>
       </w:r>
       <w:r>
         <w:rPr>
@@ -2604,25 +2534,14 @@
         </w:rPr>
         <w:t xml:space="preserve">return </w:t>
       </w:r>
-      <w:proofErr w:type="spellStart"/>
-      <w:r>
-        <w:rPr>
-          <w:rFonts w:ascii="Menlo" w:eastAsia="Times New Roman" w:hAnsi="Menlo" w:cs="Menlo"/>
-          <w:color w:val="000000"/>
-          <w:sz w:val="18"/>
-          <w:szCs w:val="18"/>
-        </w:rPr>
-        <w:t>params</w:t>
-      </w:r>
-      <w:proofErr w:type="spellEnd"/>
-      <w:r>
-        <w:rPr>
-          <w:rFonts w:ascii="Menlo" w:eastAsia="Times New Roman" w:hAnsi="Menlo" w:cs="Menlo"/>
-          <w:color w:val="000000"/>
-          <w:sz w:val="18"/>
-          <w:szCs w:val="18"/>
-        </w:rPr>
-        <w:t>;</w:t>
+      <w:r>
+        <w:rPr>
+          <w:rFonts w:ascii="Menlo" w:eastAsia="Times New Roman" w:hAnsi="Menlo" w:cs="Menlo"/>
+          <w:color w:val="000000"/>
+          <w:sz w:val="18"/>
+          <w:szCs w:val="18"/>
+        </w:rPr>
+        <w:t>params;</w:t>
       </w:r>
       <w:r>
         <w:rPr>
@@ -2834,36 +2753,15 @@
         <w:t>)</w:t>
       </w:r>
       <w:r>
-        <w:t xml:space="preserve"> to plug in evolved parameter combinations.  Each array of </w:t>
-      </w:r>
-      <w:proofErr w:type="spellStart"/>
-      <w:r>
-        <w:t>int</w:t>
-      </w:r>
-      <w:proofErr w:type="spellEnd"/>
-      <w:r>
-        <w:t xml:space="preserve"> (</w:t>
-      </w:r>
-      <w:proofErr w:type="spellStart"/>
+        <w:t xml:space="preserve"> to plug in evolved parameter combinations.  Each array of int (</w:t>
+      </w:r>
       <w:proofErr w:type="gramStart"/>
       <w:r>
-        <w:t>int</w:t>
-      </w:r>
-      <w:proofErr w:type="spellEnd"/>
-      <w:r>
-        <w:t>[</w:t>
+        <w:t>int[</w:t>
       </w:r>
       <w:proofErr w:type="gramEnd"/>
       <w:r>
-        <w:t xml:space="preserve">]) below shows a solution to the run of the NTBEA algorithm to optimise the objective function.  When you run it for yourselves, you can copy the array of </w:t>
-      </w:r>
-      <w:proofErr w:type="spellStart"/>
-      <w:r>
-        <w:t>int</w:t>
-      </w:r>
-      <w:proofErr w:type="spellEnd"/>
-      <w:r>
-        <w:t xml:space="preserve"> returned by the algorithm to define the values for </w:t>
+        <w:t xml:space="preserve">]) below shows a solution to the run of the NTBEA algorithm to optimise the objective function.  When you run it for yourselves, you can copy the array of int returned by the algorithm to define the values for </w:t>
       </w:r>
       <w:r>
         <w:rPr>
@@ -3047,7 +2945,6 @@
         <w:br/>
         <w:t xml:space="preserve">    </w:t>
       </w:r>
-      <w:proofErr w:type="spellStart"/>
       <w:r>
         <w:rPr>
           <w:rFonts w:ascii="Menlo" w:eastAsia="Times New Roman" w:hAnsi="Menlo" w:cs="Menlo"/>
@@ -3059,7 +2956,6 @@
         </w:rPr>
         <w:t>int</w:t>
       </w:r>
-      <w:proofErr w:type="spellEnd"/>
       <w:r>
         <w:rPr>
           <w:rFonts w:ascii="Menlo" w:eastAsia="Times New Roman" w:hAnsi="Menlo" w:cs="Menlo"/>
@@ -3160,9 +3056,8 @@
           <w:szCs w:val="18"/>
         </w:rPr>
         <w:br/>
-        <w:t xml:space="preserve">    // point = new </w:t>
-      </w:r>
-      <w:proofErr w:type="spellStart"/>
+        <w:t xml:space="preserve">    // point = new int[]{0, 6, 4, 2, 3, 4, 2, 3};</w:t>
+      </w:r>
       <w:r>
         <w:rPr>
           <w:rFonts w:ascii="Menlo" w:eastAsia="Times New Roman" w:hAnsi="Menlo" w:cs="Menlo"/>
@@ -3172,29 +3067,6 @@
           <w:sz w:val="18"/>
           <w:szCs w:val="18"/>
         </w:rPr>
-        <w:t>int</w:t>
-      </w:r>
-      <w:proofErr w:type="spellEnd"/>
-      <w:r>
-        <w:rPr>
-          <w:rFonts w:ascii="Menlo" w:eastAsia="Times New Roman" w:hAnsi="Menlo" w:cs="Menlo"/>
-          <w:i/>
-          <w:iCs/>
-          <w:color w:val="808080"/>
-          <w:sz w:val="18"/>
-          <w:szCs w:val="18"/>
-        </w:rPr>
-        <w:t>[]{0, 6, 4, 2, 3, 4, 2, 3};</w:t>
-      </w:r>
-      <w:r>
-        <w:rPr>
-          <w:rFonts w:ascii="Menlo" w:eastAsia="Times New Roman" w:hAnsi="Menlo" w:cs="Menlo"/>
-          <w:i/>
-          <w:iCs/>
-          <w:color w:val="808080"/>
-          <w:sz w:val="18"/>
-          <w:szCs w:val="18"/>
-        </w:rPr>
         <w:br/>
         <w:t xml:space="preserve">    </w:t>
       </w:r>
@@ -3216,21 +3088,8 @@
           <w:sz w:val="18"/>
           <w:szCs w:val="18"/>
         </w:rPr>
-        <w:t xml:space="preserve">new </w:t>
-      </w:r>
-      <w:proofErr w:type="spellStart"/>
-      <w:r>
-        <w:rPr>
-          <w:rFonts w:ascii="Menlo" w:eastAsia="Times New Roman" w:hAnsi="Menlo" w:cs="Menlo"/>
-          <w:b/>
-          <w:bCs/>
-          <w:color w:val="000080"/>
-          <w:sz w:val="18"/>
-          <w:szCs w:val="18"/>
-        </w:rPr>
-        <w:t>int</w:t>
-      </w:r>
-      <w:proofErr w:type="spellEnd"/>
+        <w:t>new int</w:t>
+      </w:r>
       <w:r>
         <w:rPr>
           <w:rFonts w:ascii="Menlo" w:eastAsia="Times New Roman" w:hAnsi="Menlo" w:cs="Menlo"/>
@@ -3421,21 +3280,8 @@
           <w:sz w:val="18"/>
           <w:szCs w:val="18"/>
         </w:rPr>
-        <w:t xml:space="preserve">new </w:t>
-      </w:r>
-      <w:proofErr w:type="spellStart"/>
-      <w:r>
-        <w:rPr>
-          <w:rFonts w:ascii="Menlo" w:eastAsia="Times New Roman" w:hAnsi="Menlo" w:cs="Menlo"/>
-          <w:b/>
-          <w:bCs/>
-          <w:color w:val="000080"/>
-          <w:sz w:val="18"/>
-          <w:szCs w:val="18"/>
-        </w:rPr>
-        <w:t>int</w:t>
-      </w:r>
-      <w:proofErr w:type="spellEnd"/>
+        <w:t>new int</w:t>
+      </w:r>
       <w:r>
         <w:rPr>
           <w:rFonts w:ascii="Menlo" w:eastAsia="Times New Roman" w:hAnsi="Menlo" w:cs="Menlo"/>
@@ -3608,21 +3454,8 @@
           <w:sz w:val="18"/>
           <w:szCs w:val="18"/>
         </w:rPr>
-        <w:t xml:space="preserve">new </w:t>
-      </w:r>
-      <w:proofErr w:type="spellStart"/>
-      <w:r>
-        <w:rPr>
-          <w:rFonts w:ascii="Menlo" w:eastAsia="Times New Roman" w:hAnsi="Menlo" w:cs="Menlo"/>
-          <w:b/>
-          <w:bCs/>
-          <w:color w:val="000080"/>
-          <w:sz w:val="18"/>
-          <w:szCs w:val="18"/>
-        </w:rPr>
-        <w:t>int</w:t>
-      </w:r>
-      <w:proofErr w:type="spellEnd"/>
+        <w:t>new int</w:t>
+      </w:r>
       <w:r>
         <w:rPr>
           <w:rFonts w:ascii="Menlo" w:eastAsia="Times New Roman" w:hAnsi="Menlo" w:cs="Menlo"/>
@@ -3813,21 +3646,8 @@
           <w:sz w:val="18"/>
           <w:szCs w:val="18"/>
         </w:rPr>
-        <w:t xml:space="preserve">new </w:t>
-      </w:r>
-      <w:proofErr w:type="spellStart"/>
-      <w:r>
-        <w:rPr>
-          <w:rFonts w:ascii="Menlo" w:eastAsia="Times New Roman" w:hAnsi="Menlo" w:cs="Menlo"/>
-          <w:b/>
-          <w:bCs/>
-          <w:color w:val="000080"/>
-          <w:sz w:val="18"/>
-          <w:szCs w:val="18"/>
-        </w:rPr>
-        <w:t>int</w:t>
-      </w:r>
-      <w:proofErr w:type="spellEnd"/>
+        <w:t>new int</w:t>
+      </w:r>
       <w:r>
         <w:rPr>
           <w:rFonts w:ascii="Menlo" w:eastAsia="Times New Roman" w:hAnsi="Menlo" w:cs="Menlo"/>
@@ -4038,7 +3858,6 @@
           <w:szCs w:val="18"/>
         </w:rPr>
       </w:pPr>
-      <w:proofErr w:type="spellStart"/>
       <w:r>
         <w:rPr>
           <w:rFonts w:ascii="Menlo" w:hAnsi="Menlo" w:cs="Menlo"/>
@@ -4048,9 +3867,55 @@
           <w:sz w:val="18"/>
           <w:szCs w:val="18"/>
         </w:rPr>
-        <w:t>int</w:t>
-      </w:r>
-      <w:proofErr w:type="spellEnd"/>
+        <w:t xml:space="preserve">int </w:t>
+      </w:r>
+      <w:proofErr w:type="spellStart"/>
+      <w:r>
+        <w:rPr>
+          <w:rFonts w:ascii="Menlo" w:hAnsi="Menlo" w:cs="Menlo"/>
+          <w:color w:val="000000"/>
+          <w:sz w:val="18"/>
+          <w:szCs w:val="18"/>
+        </w:rPr>
+        <w:t>nDims</w:t>
+      </w:r>
+      <w:proofErr w:type="spellEnd"/>
+      <w:r>
+        <w:rPr>
+          <w:rFonts w:ascii="Menlo" w:hAnsi="Menlo" w:cs="Menlo"/>
+          <w:color w:val="000000"/>
+          <w:sz w:val="18"/>
+          <w:szCs w:val="18"/>
+        </w:rPr>
+        <w:t xml:space="preserve"> = </w:t>
+      </w:r>
+      <w:r>
+        <w:rPr>
+          <w:rFonts w:ascii="Menlo" w:hAnsi="Menlo" w:cs="Menlo"/>
+          <w:color w:val="0000FF"/>
+          <w:sz w:val="18"/>
+          <w:szCs w:val="18"/>
+        </w:rPr>
+        <w:t>5</w:t>
+      </w:r>
+      <w:r>
+        <w:rPr>
+          <w:rFonts w:ascii="Menlo" w:hAnsi="Menlo" w:cs="Menlo"/>
+          <w:color w:val="000000"/>
+          <w:sz w:val="18"/>
+          <w:szCs w:val="18"/>
+        </w:rPr>
+        <w:t>;</w:t>
+      </w:r>
+      <w:r>
+        <w:rPr>
+          <w:rFonts w:ascii="Menlo" w:hAnsi="Menlo" w:cs="Menlo"/>
+          <w:color w:val="000000"/>
+          <w:sz w:val="18"/>
+          <w:szCs w:val="18"/>
+        </w:rPr>
+        <w:br/>
+      </w:r>
       <w:r>
         <w:rPr>
           <w:rFonts w:ascii="Menlo" w:hAnsi="Menlo" w:cs="Menlo"/>
@@ -4060,78 +3925,7 @@
           <w:sz w:val="18"/>
           <w:szCs w:val="18"/>
         </w:rPr>
-        <w:t xml:space="preserve"> </w:t>
-      </w:r>
-      <w:proofErr w:type="spellStart"/>
-      <w:r>
-        <w:rPr>
-          <w:rFonts w:ascii="Menlo" w:hAnsi="Menlo" w:cs="Menlo"/>
-          <w:color w:val="000000"/>
-          <w:sz w:val="18"/>
-          <w:szCs w:val="18"/>
-        </w:rPr>
-        <w:t>nDims</w:t>
-      </w:r>
-      <w:proofErr w:type="spellEnd"/>
-      <w:r>
-        <w:rPr>
-          <w:rFonts w:ascii="Menlo" w:hAnsi="Menlo" w:cs="Menlo"/>
-          <w:color w:val="000000"/>
-          <w:sz w:val="18"/>
-          <w:szCs w:val="18"/>
-        </w:rPr>
-        <w:t xml:space="preserve"> = </w:t>
-      </w:r>
-      <w:r>
-        <w:rPr>
-          <w:rFonts w:ascii="Menlo" w:hAnsi="Menlo" w:cs="Menlo"/>
-          <w:color w:val="0000FF"/>
-          <w:sz w:val="18"/>
-          <w:szCs w:val="18"/>
-        </w:rPr>
-        <w:t>5</w:t>
-      </w:r>
-      <w:r>
-        <w:rPr>
-          <w:rFonts w:ascii="Menlo" w:hAnsi="Menlo" w:cs="Menlo"/>
-          <w:color w:val="000000"/>
-          <w:sz w:val="18"/>
-          <w:szCs w:val="18"/>
-        </w:rPr>
-        <w:t>;</w:t>
-      </w:r>
-      <w:r>
-        <w:rPr>
-          <w:rFonts w:ascii="Menlo" w:hAnsi="Menlo" w:cs="Menlo"/>
-          <w:color w:val="000000"/>
-          <w:sz w:val="18"/>
-          <w:szCs w:val="18"/>
-        </w:rPr>
-        <w:br/>
-      </w:r>
-      <w:proofErr w:type="spellStart"/>
-      <w:r>
-        <w:rPr>
-          <w:rFonts w:ascii="Menlo" w:hAnsi="Menlo" w:cs="Menlo"/>
-          <w:b/>
-          <w:bCs/>
-          <w:color w:val="000080"/>
-          <w:sz w:val="18"/>
-          <w:szCs w:val="18"/>
-        </w:rPr>
-        <w:t>int</w:t>
-      </w:r>
-      <w:proofErr w:type="spellEnd"/>
-      <w:r>
-        <w:rPr>
-          <w:rFonts w:ascii="Menlo" w:hAnsi="Menlo" w:cs="Menlo"/>
-          <w:b/>
-          <w:bCs/>
-          <w:color w:val="000080"/>
-          <w:sz w:val="18"/>
-          <w:szCs w:val="18"/>
-        </w:rPr>
-        <w:t xml:space="preserve"> </w:t>
+        <w:t xml:space="preserve">int </w:t>
       </w:r>
       <w:proofErr w:type="spellStart"/>
       <w:r>
@@ -4344,7 +4138,31 @@
           <w:sz w:val="18"/>
           <w:szCs w:val="18"/>
         </w:rPr>
-        <w:t xml:space="preserve"> is like Noisy OneMax but generalised to M values</w:t>
+        <w:t xml:space="preserve"> is like Noisy </w:t>
+      </w:r>
+      <w:proofErr w:type="spellStart"/>
+      <w:r>
+        <w:rPr>
+          <w:rFonts w:ascii="Menlo" w:hAnsi="Menlo" w:cs="Menlo"/>
+          <w:i/>
+          <w:iCs/>
+          <w:color w:val="808080"/>
+          <w:sz w:val="18"/>
+          <w:szCs w:val="18"/>
+        </w:rPr>
+        <w:t>OneMax</w:t>
+      </w:r>
+      <w:proofErr w:type="spellEnd"/>
+      <w:r>
+        <w:rPr>
+          <w:rFonts w:ascii="Menlo" w:hAnsi="Menlo" w:cs="Menlo"/>
+          <w:i/>
+          <w:iCs/>
+          <w:color w:val="808080"/>
+          <w:sz w:val="18"/>
+          <w:szCs w:val="18"/>
+        </w:rPr>
+        <w:t xml:space="preserve"> but generalised to M values</w:t>
       </w:r>
       <w:r>
         <w:rPr>
@@ -6360,7 +6178,7 @@
       </w:r>
       <w:proofErr w:type="spellStart"/>
       <w:r>
-        <w:t>CaveGame</w:t>
+        <w:t>CaveSwing</w:t>
       </w:r>
       <w:proofErr w:type="spellEnd"/>
       <w:r>
@@ -6388,7 +6206,29 @@
       </w:r>
       <w:proofErr w:type="spellEnd"/>
       <w:r>
-        <w:t xml:space="preserve"> class.</w:t>
+        <w:t xml:space="preserve"> class</w:t>
+      </w:r>
+      <w:r>
+        <w:t xml:space="preserve"> (both in </w:t>
+      </w:r>
+      <w:proofErr w:type="spellStart"/>
+      <w:r>
+        <w:t>src</w:t>
+      </w:r>
+      <w:proofErr w:type="spellEnd"/>
+      <w:r>
+        <w:t>/</w:t>
+      </w:r>
+      <w:proofErr w:type="spellStart"/>
+      <w:r>
+        <w:t>caveswing</w:t>
+      </w:r>
+      <w:proofErr w:type="spellEnd"/>
+      <w:r>
+        <w:t>/core</w:t>
+      </w:r>
+      <w:r>
+        <w:t>/).</w:t>
       </w:r>
     </w:p>
     <w:p/>
@@ -6734,6 +6574,15 @@
           <w:szCs w:val="18"/>
         </w:rPr>
         <w:br/>
+      </w:r>
+      <w:r>
+        <w:rPr>
+          <w:rFonts w:ascii="Menlo" w:hAnsi="Menlo" w:cs="Menlo"/>
+          <w:color w:val="000000"/>
+          <w:sz w:val="16"/>
+          <w:szCs w:val="18"/>
+        </w:rPr>
+        <w:lastRenderedPageBreak/>
         <w:t xml:space="preserve">        </w:t>
       </w:r>
       <w:proofErr w:type="spellStart"/>
@@ -6927,18 +6776,8 @@
           <w:szCs w:val="18"/>
         </w:rPr>
         <w:br/>
-      </w:r>
-      <w:r>
-        <w:rPr>
-          <w:rFonts w:ascii="Menlo" w:hAnsi="Menlo" w:cs="Menlo"/>
-          <w:color w:val="000000"/>
-          <w:sz w:val="16"/>
-          <w:szCs w:val="18"/>
-        </w:rPr>
-        <w:lastRenderedPageBreak/>
         <w:t xml:space="preserve">        </w:t>
       </w:r>
-      <w:proofErr w:type="spellStart"/>
       <w:r>
         <w:rPr>
           <w:rFonts w:ascii="Menlo" w:hAnsi="Menlo" w:cs="Menlo"/>
@@ -6948,9 +6787,56 @@
           <w:sz w:val="16"/>
           <w:szCs w:val="18"/>
         </w:rPr>
-        <w:t>int</w:t>
-      </w:r>
-      <w:proofErr w:type="spellEnd"/>
+        <w:t xml:space="preserve">int </w:t>
+      </w:r>
+      <w:proofErr w:type="spellStart"/>
+      <w:r>
+        <w:rPr>
+          <w:rFonts w:ascii="Menlo" w:hAnsi="Menlo" w:cs="Menlo"/>
+          <w:color w:val="000000"/>
+          <w:sz w:val="16"/>
+          <w:szCs w:val="18"/>
+        </w:rPr>
+        <w:t>nGames</w:t>
+      </w:r>
+      <w:proofErr w:type="spellEnd"/>
+      <w:r>
+        <w:rPr>
+          <w:rFonts w:ascii="Menlo" w:hAnsi="Menlo" w:cs="Menlo"/>
+          <w:color w:val="000000"/>
+          <w:sz w:val="16"/>
+          <w:szCs w:val="18"/>
+        </w:rPr>
+        <w:t xml:space="preserve"> = </w:t>
+      </w:r>
+      <w:r>
+        <w:rPr>
+          <w:rFonts w:ascii="Menlo" w:hAnsi="Menlo" w:cs="Menlo"/>
+          <w:color w:val="0000FF"/>
+          <w:sz w:val="16"/>
+          <w:szCs w:val="18"/>
+        </w:rPr>
+        <w:t>10000</w:t>
+      </w:r>
+      <w:r>
+        <w:rPr>
+          <w:rFonts w:ascii="Menlo" w:hAnsi="Menlo" w:cs="Menlo"/>
+          <w:color w:val="000000"/>
+          <w:sz w:val="16"/>
+          <w:szCs w:val="18"/>
+        </w:rPr>
+        <w:t>;</w:t>
+      </w:r>
+      <w:r>
+        <w:rPr>
+          <w:rFonts w:ascii="Menlo" w:hAnsi="Menlo" w:cs="Menlo"/>
+          <w:color w:val="000000"/>
+          <w:sz w:val="16"/>
+          <w:szCs w:val="18"/>
+        </w:rPr>
+        <w:br/>
+        <w:t xml:space="preserve">        </w:t>
+      </w:r>
       <w:r>
         <w:rPr>
           <w:rFonts w:ascii="Menlo" w:hAnsi="Menlo" w:cs="Menlo"/>
@@ -6960,79 +6846,7 @@
           <w:sz w:val="16"/>
           <w:szCs w:val="18"/>
         </w:rPr>
-        <w:t xml:space="preserve"> </w:t>
-      </w:r>
-      <w:proofErr w:type="spellStart"/>
-      <w:r>
-        <w:rPr>
-          <w:rFonts w:ascii="Menlo" w:hAnsi="Menlo" w:cs="Menlo"/>
-          <w:color w:val="000000"/>
-          <w:sz w:val="16"/>
-          <w:szCs w:val="18"/>
-        </w:rPr>
-        <w:t>nGames</w:t>
-      </w:r>
-      <w:proofErr w:type="spellEnd"/>
-      <w:r>
-        <w:rPr>
-          <w:rFonts w:ascii="Menlo" w:hAnsi="Menlo" w:cs="Menlo"/>
-          <w:color w:val="000000"/>
-          <w:sz w:val="16"/>
-          <w:szCs w:val="18"/>
-        </w:rPr>
-        <w:t xml:space="preserve"> = </w:t>
-      </w:r>
-      <w:r>
-        <w:rPr>
-          <w:rFonts w:ascii="Menlo" w:hAnsi="Menlo" w:cs="Menlo"/>
-          <w:color w:val="0000FF"/>
-          <w:sz w:val="16"/>
-          <w:szCs w:val="18"/>
-        </w:rPr>
-        <w:t>10000</w:t>
-      </w:r>
-      <w:r>
-        <w:rPr>
-          <w:rFonts w:ascii="Menlo" w:hAnsi="Menlo" w:cs="Menlo"/>
-          <w:color w:val="000000"/>
-          <w:sz w:val="16"/>
-          <w:szCs w:val="18"/>
-        </w:rPr>
-        <w:t>;</w:t>
-      </w:r>
-      <w:r>
-        <w:rPr>
-          <w:rFonts w:ascii="Menlo" w:hAnsi="Menlo" w:cs="Menlo"/>
-          <w:color w:val="000000"/>
-          <w:sz w:val="16"/>
-          <w:szCs w:val="18"/>
-        </w:rPr>
-        <w:br/>
-        <w:t xml:space="preserve">        </w:t>
-      </w:r>
-      <w:proofErr w:type="spellStart"/>
-      <w:r>
-        <w:rPr>
-          <w:rFonts w:ascii="Menlo" w:hAnsi="Menlo" w:cs="Menlo"/>
-          <w:b/>
-          <w:bCs/>
-          <w:color w:val="000080"/>
-          <w:sz w:val="16"/>
-          <w:szCs w:val="18"/>
-        </w:rPr>
-        <w:t>int</w:t>
-      </w:r>
-      <w:proofErr w:type="spellEnd"/>
-      <w:r>
-        <w:rPr>
-          <w:rFonts w:ascii="Menlo" w:hAnsi="Menlo" w:cs="Menlo"/>
-          <w:b/>
-          <w:bCs/>
-          <w:color w:val="000080"/>
-          <w:sz w:val="16"/>
-          <w:szCs w:val="18"/>
-        </w:rPr>
-        <w:t xml:space="preserve"> </w:t>
+        <w:t xml:space="preserve">int </w:t>
       </w:r>
       <w:proofErr w:type="spellStart"/>
       <w:r>
@@ -7215,15 +7029,7 @@
         <w:t>Modify the cod</w:t>
       </w:r>
       <w:r>
-        <w:t xml:space="preserve">e to use </w:t>
-      </w:r>
-      <w:proofErr w:type="gramStart"/>
-      <w:r>
-        <w:t>non default</w:t>
-      </w:r>
-      <w:proofErr w:type="gramEnd"/>
-      <w:r>
-        <w:t xml:space="preserve"> parameters</w:t>
+        <w:t>e to use non default parameters</w:t>
       </w:r>
       <w:r>
         <w:t xml:space="preserve"> and observe the effects on the game stats.</w:t>
@@ -7384,6 +7190,44 @@
       <w:r>
         <w:t>The set of possible values for each parameter is given in an array of the appropriate type.  Currently there are parameter types for Double, Integer and Boolean.</w:t>
       </w:r>
+      <w:r>
+        <w:t xml:space="preserve"> This is in </w:t>
+      </w:r>
+      <w:proofErr w:type="spellStart"/>
+      <w:r>
+        <w:rPr>
+          <w:i/>
+          <w:iCs/>
+        </w:rPr>
+        <w:t>src</w:t>
+      </w:r>
+      <w:proofErr w:type="spellEnd"/>
+      <w:r>
+        <w:rPr>
+          <w:i/>
+          <w:iCs/>
+        </w:rPr>
+        <w:t>/</w:t>
+      </w:r>
+      <w:proofErr w:type="spellStart"/>
+      <w:r>
+        <w:rPr>
+          <w:i/>
+          <w:iCs/>
+        </w:rPr>
+        <w:t>caveswing</w:t>
+      </w:r>
+      <w:proofErr w:type="spellEnd"/>
+      <w:r>
+        <w:rPr>
+          <w:i/>
+          <w:iCs/>
+        </w:rPr>
+        <w:t>/design/CaveSwingFitnessSpace.java</w:t>
+      </w:r>
+      <w:r>
+        <w:t>:</w:t>
+      </w:r>
     </w:p>
     <w:p/>
     <w:p>
@@ -8369,319 +8213,6 @@
           <w:sz w:val="18"/>
           <w:szCs w:val="18"/>
         </w:rPr>
-        <w:t>double</w:t>
-      </w:r>
-      <w:r>
-        <w:rPr>
-          <w:rFonts w:ascii="Menlo" w:hAnsi="Menlo" w:cs="Menlo"/>
-          <w:color w:val="000000"/>
-          <w:sz w:val="18"/>
-          <w:szCs w:val="18"/>
-        </w:rPr>
-        <w:t xml:space="preserve">[] </w:t>
-      </w:r>
-      <w:proofErr w:type="spellStart"/>
-      <w:r>
-        <w:rPr>
-          <w:rFonts w:ascii="Menlo" w:hAnsi="Menlo" w:cs="Menlo"/>
-          <w:b/>
-          <w:bCs/>
-          <w:color w:val="660E7A"/>
-          <w:sz w:val="18"/>
-          <w:szCs w:val="18"/>
-        </w:rPr>
-        <w:t>yGravity</w:t>
-      </w:r>
-      <w:proofErr w:type="spellEnd"/>
-      <w:r>
-        <w:rPr>
-          <w:rFonts w:ascii="Menlo" w:hAnsi="Menlo" w:cs="Menlo"/>
-          <w:b/>
-          <w:bCs/>
-          <w:color w:val="660E7A"/>
-          <w:sz w:val="18"/>
-          <w:szCs w:val="18"/>
-        </w:rPr>
-        <w:t xml:space="preserve"> </w:t>
-      </w:r>
-      <w:r>
-        <w:rPr>
-          <w:rFonts w:ascii="Menlo" w:hAnsi="Menlo" w:cs="Menlo"/>
-          <w:color w:val="000000"/>
-          <w:sz w:val="18"/>
-          <w:szCs w:val="18"/>
-        </w:rPr>
-        <w:t>= {-</w:t>
-      </w:r>
-      <w:r>
-        <w:rPr>
-          <w:rFonts w:ascii="Menlo" w:hAnsi="Menlo" w:cs="Menlo"/>
-          <w:color w:val="0000FF"/>
-          <w:sz w:val="18"/>
-          <w:szCs w:val="18"/>
-        </w:rPr>
-        <w:t>0.02</w:t>
-      </w:r>
-      <w:r>
-        <w:rPr>
-          <w:rFonts w:ascii="Menlo" w:hAnsi="Menlo" w:cs="Menlo"/>
-          <w:color w:val="000000"/>
-          <w:sz w:val="18"/>
-          <w:szCs w:val="18"/>
-        </w:rPr>
-        <w:t>, -</w:t>
-      </w:r>
-      <w:r>
-        <w:rPr>
-          <w:rFonts w:ascii="Menlo" w:hAnsi="Menlo" w:cs="Menlo"/>
-          <w:color w:val="0000FF"/>
-          <w:sz w:val="18"/>
-          <w:szCs w:val="18"/>
-        </w:rPr>
-        <w:t>0.01</w:t>
-      </w:r>
-      <w:r>
-        <w:rPr>
-          <w:rFonts w:ascii="Menlo" w:hAnsi="Menlo" w:cs="Menlo"/>
-          <w:color w:val="000000"/>
-          <w:sz w:val="18"/>
-          <w:szCs w:val="18"/>
-        </w:rPr>
-        <w:t xml:space="preserve">, </w:t>
-      </w:r>
-      <w:r>
-        <w:rPr>
-          <w:rFonts w:ascii="Menlo" w:hAnsi="Menlo" w:cs="Menlo"/>
-          <w:color w:val="0000FF"/>
-          <w:sz w:val="18"/>
-          <w:szCs w:val="18"/>
-        </w:rPr>
-        <w:t>0</w:t>
-      </w:r>
-      <w:r>
-        <w:rPr>
-          <w:rFonts w:ascii="Menlo" w:hAnsi="Menlo" w:cs="Menlo"/>
-          <w:color w:val="000000"/>
-          <w:sz w:val="18"/>
-          <w:szCs w:val="18"/>
-        </w:rPr>
-        <w:t xml:space="preserve">, </w:t>
-      </w:r>
-      <w:r>
-        <w:rPr>
-          <w:rFonts w:ascii="Menlo" w:hAnsi="Menlo" w:cs="Menlo"/>
-          <w:color w:val="0000FF"/>
-          <w:sz w:val="18"/>
-          <w:szCs w:val="18"/>
-        </w:rPr>
-        <w:t>0.01</w:t>
-      </w:r>
-      <w:r>
-        <w:rPr>
-          <w:rFonts w:ascii="Menlo" w:hAnsi="Menlo" w:cs="Menlo"/>
-          <w:color w:val="000000"/>
-          <w:sz w:val="18"/>
-          <w:szCs w:val="18"/>
-        </w:rPr>
-        <w:t xml:space="preserve">, </w:t>
-      </w:r>
-      <w:r>
-        <w:rPr>
-          <w:rFonts w:ascii="Menlo" w:hAnsi="Menlo" w:cs="Menlo"/>
-          <w:color w:val="0000FF"/>
-          <w:sz w:val="18"/>
-          <w:szCs w:val="18"/>
-        </w:rPr>
-        <w:t>0.02</w:t>
-      </w:r>
-      <w:r>
-        <w:rPr>
-          <w:rFonts w:ascii="Menlo" w:hAnsi="Menlo" w:cs="Menlo"/>
-          <w:color w:val="000000"/>
-          <w:sz w:val="18"/>
-          <w:szCs w:val="18"/>
-        </w:rPr>
-        <w:t>};</w:t>
-      </w:r>
-      <w:r>
-        <w:rPr>
-          <w:rFonts w:ascii="Menlo" w:hAnsi="Menlo" w:cs="Menlo"/>
-          <w:color w:val="000000"/>
-          <w:sz w:val="18"/>
-          <w:szCs w:val="18"/>
-        </w:rPr>
-        <w:br/>
-      </w:r>
-      <w:r>
-        <w:rPr>
-          <w:rFonts w:ascii="Menlo" w:hAnsi="Menlo" w:cs="Menlo"/>
-          <w:color w:val="000000"/>
-          <w:sz w:val="18"/>
-          <w:szCs w:val="18"/>
-        </w:rPr>
-        <w:br/>
-      </w:r>
-      <w:r>
-        <w:rPr>
-          <w:rFonts w:ascii="Menlo" w:hAnsi="Menlo" w:cs="Menlo"/>
-          <w:b/>
-          <w:bCs/>
-          <w:color w:val="000080"/>
-          <w:sz w:val="18"/>
-          <w:szCs w:val="18"/>
-        </w:rPr>
-        <w:t>double</w:t>
-      </w:r>
-      <w:r>
-        <w:rPr>
-          <w:rFonts w:ascii="Menlo" w:hAnsi="Menlo" w:cs="Menlo"/>
-          <w:color w:val="000000"/>
-          <w:sz w:val="18"/>
-          <w:szCs w:val="18"/>
-        </w:rPr>
-        <w:t xml:space="preserve">[] </w:t>
-      </w:r>
-      <w:proofErr w:type="spellStart"/>
-      <w:r>
-        <w:rPr>
-          <w:rFonts w:ascii="Menlo" w:hAnsi="Menlo" w:cs="Menlo"/>
-          <w:b/>
-          <w:bCs/>
-          <w:color w:val="660E7A"/>
-          <w:sz w:val="18"/>
-          <w:szCs w:val="18"/>
-        </w:rPr>
-        <w:t>hooke</w:t>
-      </w:r>
-      <w:proofErr w:type="spellEnd"/>
-      <w:r>
-        <w:rPr>
-          <w:rFonts w:ascii="Menlo" w:hAnsi="Menlo" w:cs="Menlo"/>
-          <w:b/>
-          <w:bCs/>
-          <w:color w:val="660E7A"/>
-          <w:sz w:val="18"/>
-          <w:szCs w:val="18"/>
-        </w:rPr>
-        <w:t xml:space="preserve"> </w:t>
-      </w:r>
-      <w:r>
-        <w:rPr>
-          <w:rFonts w:ascii="Menlo" w:hAnsi="Menlo" w:cs="Menlo"/>
-          <w:color w:val="000000"/>
-          <w:sz w:val="18"/>
-          <w:szCs w:val="18"/>
-        </w:rPr>
-        <w:t>= {</w:t>
-      </w:r>
-      <w:r>
-        <w:rPr>
-          <w:rFonts w:ascii="Menlo" w:hAnsi="Menlo" w:cs="Menlo"/>
-          <w:color w:val="0000FF"/>
-          <w:sz w:val="18"/>
-          <w:szCs w:val="18"/>
-        </w:rPr>
-        <w:t>0.0</w:t>
-      </w:r>
-      <w:r>
-        <w:rPr>
-          <w:rFonts w:ascii="Menlo" w:hAnsi="Menlo" w:cs="Menlo"/>
-          <w:color w:val="000000"/>
-          <w:sz w:val="18"/>
-          <w:szCs w:val="18"/>
-        </w:rPr>
-        <w:t xml:space="preserve">, </w:t>
-      </w:r>
-      <w:r>
-        <w:rPr>
-          <w:rFonts w:ascii="Menlo" w:hAnsi="Menlo" w:cs="Menlo"/>
-          <w:color w:val="0000FF"/>
-          <w:sz w:val="18"/>
-          <w:szCs w:val="18"/>
-        </w:rPr>
-        <w:t>0.005</w:t>
-      </w:r>
-      <w:r>
-        <w:rPr>
-          <w:rFonts w:ascii="Menlo" w:hAnsi="Menlo" w:cs="Menlo"/>
-          <w:color w:val="000000"/>
-          <w:sz w:val="18"/>
-          <w:szCs w:val="18"/>
-        </w:rPr>
-        <w:t xml:space="preserve">, </w:t>
-      </w:r>
-      <w:r>
-        <w:rPr>
-          <w:rFonts w:ascii="Menlo" w:hAnsi="Menlo" w:cs="Menlo"/>
-          <w:color w:val="0000FF"/>
-          <w:sz w:val="18"/>
-          <w:szCs w:val="18"/>
-        </w:rPr>
-        <w:t>0.01</w:t>
-      </w:r>
-      <w:r>
-        <w:rPr>
-          <w:rFonts w:ascii="Menlo" w:hAnsi="Menlo" w:cs="Menlo"/>
-          <w:color w:val="000000"/>
-          <w:sz w:val="18"/>
-          <w:szCs w:val="18"/>
-        </w:rPr>
-        <w:t xml:space="preserve">, </w:t>
-      </w:r>
-      <w:r>
-        <w:rPr>
-          <w:rFonts w:ascii="Menlo" w:hAnsi="Menlo" w:cs="Menlo"/>
-          <w:color w:val="0000FF"/>
-          <w:sz w:val="18"/>
-          <w:szCs w:val="18"/>
-        </w:rPr>
-        <w:t>0.02</w:t>
-      </w:r>
-      <w:r>
-        <w:rPr>
-          <w:rFonts w:ascii="Menlo" w:hAnsi="Menlo" w:cs="Menlo"/>
-          <w:color w:val="000000"/>
-          <w:sz w:val="18"/>
-          <w:szCs w:val="18"/>
-        </w:rPr>
-        <w:t xml:space="preserve">, </w:t>
-      </w:r>
-      <w:r>
-        <w:rPr>
-          <w:rFonts w:ascii="Menlo" w:hAnsi="Menlo" w:cs="Menlo"/>
-          <w:color w:val="0000FF"/>
-          <w:sz w:val="18"/>
-          <w:szCs w:val="18"/>
-        </w:rPr>
-        <w:t>0.03</w:t>
-      </w:r>
-      <w:r>
-        <w:rPr>
-          <w:rFonts w:ascii="Menlo" w:hAnsi="Menlo" w:cs="Menlo"/>
-          <w:color w:val="000000"/>
-          <w:sz w:val="18"/>
-          <w:szCs w:val="18"/>
-        </w:rPr>
-        <w:t>};</w:t>
-      </w:r>
-      <w:r>
-        <w:rPr>
-          <w:rFonts w:ascii="Menlo" w:hAnsi="Menlo" w:cs="Menlo"/>
-          <w:color w:val="000000"/>
-          <w:sz w:val="18"/>
-          <w:szCs w:val="18"/>
-        </w:rPr>
-        <w:br/>
-      </w:r>
-      <w:r>
-        <w:rPr>
-          <w:rFonts w:ascii="Menlo" w:hAnsi="Menlo" w:cs="Menlo"/>
-          <w:b/>
-          <w:bCs/>
-          <w:color w:val="000080"/>
-          <w:sz w:val="18"/>
-          <w:szCs w:val="18"/>
-        </w:rPr>
         <w:lastRenderedPageBreak/>
         <w:t>double</w:t>
       </w:r>
@@ -8704,6 +8235,319 @@
           <w:sz w:val="18"/>
           <w:szCs w:val="18"/>
         </w:rPr>
+        <w:t>yGravity</w:t>
+      </w:r>
+      <w:proofErr w:type="spellEnd"/>
+      <w:r>
+        <w:rPr>
+          <w:rFonts w:ascii="Menlo" w:hAnsi="Menlo" w:cs="Menlo"/>
+          <w:b/>
+          <w:bCs/>
+          <w:color w:val="660E7A"/>
+          <w:sz w:val="18"/>
+          <w:szCs w:val="18"/>
+        </w:rPr>
+        <w:t xml:space="preserve"> </w:t>
+      </w:r>
+      <w:r>
+        <w:rPr>
+          <w:rFonts w:ascii="Menlo" w:hAnsi="Menlo" w:cs="Menlo"/>
+          <w:color w:val="000000"/>
+          <w:sz w:val="18"/>
+          <w:szCs w:val="18"/>
+        </w:rPr>
+        <w:t>= {-</w:t>
+      </w:r>
+      <w:r>
+        <w:rPr>
+          <w:rFonts w:ascii="Menlo" w:hAnsi="Menlo" w:cs="Menlo"/>
+          <w:color w:val="0000FF"/>
+          <w:sz w:val="18"/>
+          <w:szCs w:val="18"/>
+        </w:rPr>
+        <w:t>0.02</w:t>
+      </w:r>
+      <w:r>
+        <w:rPr>
+          <w:rFonts w:ascii="Menlo" w:hAnsi="Menlo" w:cs="Menlo"/>
+          <w:color w:val="000000"/>
+          <w:sz w:val="18"/>
+          <w:szCs w:val="18"/>
+        </w:rPr>
+        <w:t>, -</w:t>
+      </w:r>
+      <w:r>
+        <w:rPr>
+          <w:rFonts w:ascii="Menlo" w:hAnsi="Menlo" w:cs="Menlo"/>
+          <w:color w:val="0000FF"/>
+          <w:sz w:val="18"/>
+          <w:szCs w:val="18"/>
+        </w:rPr>
+        <w:t>0.01</w:t>
+      </w:r>
+      <w:r>
+        <w:rPr>
+          <w:rFonts w:ascii="Menlo" w:hAnsi="Menlo" w:cs="Menlo"/>
+          <w:color w:val="000000"/>
+          <w:sz w:val="18"/>
+          <w:szCs w:val="18"/>
+        </w:rPr>
+        <w:t xml:space="preserve">, </w:t>
+      </w:r>
+      <w:r>
+        <w:rPr>
+          <w:rFonts w:ascii="Menlo" w:hAnsi="Menlo" w:cs="Menlo"/>
+          <w:color w:val="0000FF"/>
+          <w:sz w:val="18"/>
+          <w:szCs w:val="18"/>
+        </w:rPr>
+        <w:t>0</w:t>
+      </w:r>
+      <w:r>
+        <w:rPr>
+          <w:rFonts w:ascii="Menlo" w:hAnsi="Menlo" w:cs="Menlo"/>
+          <w:color w:val="000000"/>
+          <w:sz w:val="18"/>
+          <w:szCs w:val="18"/>
+        </w:rPr>
+        <w:t xml:space="preserve">, </w:t>
+      </w:r>
+      <w:r>
+        <w:rPr>
+          <w:rFonts w:ascii="Menlo" w:hAnsi="Menlo" w:cs="Menlo"/>
+          <w:color w:val="0000FF"/>
+          <w:sz w:val="18"/>
+          <w:szCs w:val="18"/>
+        </w:rPr>
+        <w:t>0.01</w:t>
+      </w:r>
+      <w:r>
+        <w:rPr>
+          <w:rFonts w:ascii="Menlo" w:hAnsi="Menlo" w:cs="Menlo"/>
+          <w:color w:val="000000"/>
+          <w:sz w:val="18"/>
+          <w:szCs w:val="18"/>
+        </w:rPr>
+        <w:t xml:space="preserve">, </w:t>
+      </w:r>
+      <w:r>
+        <w:rPr>
+          <w:rFonts w:ascii="Menlo" w:hAnsi="Menlo" w:cs="Menlo"/>
+          <w:color w:val="0000FF"/>
+          <w:sz w:val="18"/>
+          <w:szCs w:val="18"/>
+        </w:rPr>
+        <w:t>0.02</w:t>
+      </w:r>
+      <w:r>
+        <w:rPr>
+          <w:rFonts w:ascii="Menlo" w:hAnsi="Menlo" w:cs="Menlo"/>
+          <w:color w:val="000000"/>
+          <w:sz w:val="18"/>
+          <w:szCs w:val="18"/>
+        </w:rPr>
+        <w:t>};</w:t>
+      </w:r>
+      <w:r>
+        <w:rPr>
+          <w:rFonts w:ascii="Menlo" w:hAnsi="Menlo" w:cs="Menlo"/>
+          <w:color w:val="000000"/>
+          <w:sz w:val="18"/>
+          <w:szCs w:val="18"/>
+        </w:rPr>
+        <w:br/>
+      </w:r>
+      <w:r>
+        <w:rPr>
+          <w:rFonts w:ascii="Menlo" w:hAnsi="Menlo" w:cs="Menlo"/>
+          <w:color w:val="000000"/>
+          <w:sz w:val="18"/>
+          <w:szCs w:val="18"/>
+        </w:rPr>
+        <w:br/>
+      </w:r>
+      <w:r>
+        <w:rPr>
+          <w:rFonts w:ascii="Menlo" w:hAnsi="Menlo" w:cs="Menlo"/>
+          <w:b/>
+          <w:bCs/>
+          <w:color w:val="000080"/>
+          <w:sz w:val="18"/>
+          <w:szCs w:val="18"/>
+        </w:rPr>
+        <w:t>double</w:t>
+      </w:r>
+      <w:r>
+        <w:rPr>
+          <w:rFonts w:ascii="Menlo" w:hAnsi="Menlo" w:cs="Menlo"/>
+          <w:color w:val="000000"/>
+          <w:sz w:val="18"/>
+          <w:szCs w:val="18"/>
+        </w:rPr>
+        <w:t xml:space="preserve">[] </w:t>
+      </w:r>
+      <w:proofErr w:type="spellStart"/>
+      <w:r>
+        <w:rPr>
+          <w:rFonts w:ascii="Menlo" w:hAnsi="Menlo" w:cs="Menlo"/>
+          <w:b/>
+          <w:bCs/>
+          <w:color w:val="660E7A"/>
+          <w:sz w:val="18"/>
+          <w:szCs w:val="18"/>
+        </w:rPr>
+        <w:t>hooke</w:t>
+      </w:r>
+      <w:proofErr w:type="spellEnd"/>
+      <w:r>
+        <w:rPr>
+          <w:rFonts w:ascii="Menlo" w:hAnsi="Menlo" w:cs="Menlo"/>
+          <w:b/>
+          <w:bCs/>
+          <w:color w:val="660E7A"/>
+          <w:sz w:val="18"/>
+          <w:szCs w:val="18"/>
+        </w:rPr>
+        <w:t xml:space="preserve"> </w:t>
+      </w:r>
+      <w:r>
+        <w:rPr>
+          <w:rFonts w:ascii="Menlo" w:hAnsi="Menlo" w:cs="Menlo"/>
+          <w:color w:val="000000"/>
+          <w:sz w:val="18"/>
+          <w:szCs w:val="18"/>
+        </w:rPr>
+        <w:t>= {</w:t>
+      </w:r>
+      <w:r>
+        <w:rPr>
+          <w:rFonts w:ascii="Menlo" w:hAnsi="Menlo" w:cs="Menlo"/>
+          <w:color w:val="0000FF"/>
+          <w:sz w:val="18"/>
+          <w:szCs w:val="18"/>
+        </w:rPr>
+        <w:t>0.0</w:t>
+      </w:r>
+      <w:r>
+        <w:rPr>
+          <w:rFonts w:ascii="Menlo" w:hAnsi="Menlo" w:cs="Menlo"/>
+          <w:color w:val="000000"/>
+          <w:sz w:val="18"/>
+          <w:szCs w:val="18"/>
+        </w:rPr>
+        <w:t xml:space="preserve">, </w:t>
+      </w:r>
+      <w:r>
+        <w:rPr>
+          <w:rFonts w:ascii="Menlo" w:hAnsi="Menlo" w:cs="Menlo"/>
+          <w:color w:val="0000FF"/>
+          <w:sz w:val="18"/>
+          <w:szCs w:val="18"/>
+        </w:rPr>
+        <w:t>0.005</w:t>
+      </w:r>
+      <w:r>
+        <w:rPr>
+          <w:rFonts w:ascii="Menlo" w:hAnsi="Menlo" w:cs="Menlo"/>
+          <w:color w:val="000000"/>
+          <w:sz w:val="18"/>
+          <w:szCs w:val="18"/>
+        </w:rPr>
+        <w:t xml:space="preserve">, </w:t>
+      </w:r>
+      <w:r>
+        <w:rPr>
+          <w:rFonts w:ascii="Menlo" w:hAnsi="Menlo" w:cs="Menlo"/>
+          <w:color w:val="0000FF"/>
+          <w:sz w:val="18"/>
+          <w:szCs w:val="18"/>
+        </w:rPr>
+        <w:t>0.01</w:t>
+      </w:r>
+      <w:r>
+        <w:rPr>
+          <w:rFonts w:ascii="Menlo" w:hAnsi="Menlo" w:cs="Menlo"/>
+          <w:color w:val="000000"/>
+          <w:sz w:val="18"/>
+          <w:szCs w:val="18"/>
+        </w:rPr>
+        <w:t xml:space="preserve">, </w:t>
+      </w:r>
+      <w:r>
+        <w:rPr>
+          <w:rFonts w:ascii="Menlo" w:hAnsi="Menlo" w:cs="Menlo"/>
+          <w:color w:val="0000FF"/>
+          <w:sz w:val="18"/>
+          <w:szCs w:val="18"/>
+        </w:rPr>
+        <w:t>0.02</w:t>
+      </w:r>
+      <w:r>
+        <w:rPr>
+          <w:rFonts w:ascii="Menlo" w:hAnsi="Menlo" w:cs="Menlo"/>
+          <w:color w:val="000000"/>
+          <w:sz w:val="18"/>
+          <w:szCs w:val="18"/>
+        </w:rPr>
+        <w:t xml:space="preserve">, </w:t>
+      </w:r>
+      <w:r>
+        <w:rPr>
+          <w:rFonts w:ascii="Menlo" w:hAnsi="Menlo" w:cs="Menlo"/>
+          <w:color w:val="0000FF"/>
+          <w:sz w:val="18"/>
+          <w:szCs w:val="18"/>
+        </w:rPr>
+        <w:t>0.03</w:t>
+      </w:r>
+      <w:r>
+        <w:rPr>
+          <w:rFonts w:ascii="Menlo" w:hAnsi="Menlo" w:cs="Menlo"/>
+          <w:color w:val="000000"/>
+          <w:sz w:val="18"/>
+          <w:szCs w:val="18"/>
+        </w:rPr>
+        <w:t>};</w:t>
+      </w:r>
+      <w:r>
+        <w:rPr>
+          <w:rFonts w:ascii="Menlo" w:hAnsi="Menlo" w:cs="Menlo"/>
+          <w:color w:val="000000"/>
+          <w:sz w:val="18"/>
+          <w:szCs w:val="18"/>
+        </w:rPr>
+        <w:br/>
+      </w:r>
+      <w:r>
+        <w:rPr>
+          <w:rFonts w:ascii="Menlo" w:hAnsi="Menlo" w:cs="Menlo"/>
+          <w:b/>
+          <w:bCs/>
+          <w:color w:val="000080"/>
+          <w:sz w:val="18"/>
+          <w:szCs w:val="18"/>
+        </w:rPr>
+        <w:t>double</w:t>
+      </w:r>
+      <w:r>
+        <w:rPr>
+          <w:rFonts w:ascii="Menlo" w:hAnsi="Menlo" w:cs="Menlo"/>
+          <w:color w:val="000000"/>
+          <w:sz w:val="18"/>
+          <w:szCs w:val="18"/>
+        </w:rPr>
+        <w:t xml:space="preserve">[] </w:t>
+      </w:r>
+      <w:proofErr w:type="spellStart"/>
+      <w:r>
+        <w:rPr>
+          <w:rFonts w:ascii="Menlo" w:hAnsi="Menlo" w:cs="Menlo"/>
+          <w:b/>
+          <w:bCs/>
+          <w:color w:val="660E7A"/>
+          <w:sz w:val="18"/>
+          <w:szCs w:val="18"/>
+        </w:rPr>
         <w:t>lossFactor</w:t>
       </w:r>
       <w:proofErr w:type="spellEnd"/>
@@ -8924,7 +8768,6 @@
         </w:rPr>
         <w:br/>
       </w:r>
-      <w:proofErr w:type="spellStart"/>
       <w:r>
         <w:rPr>
           <w:rFonts w:ascii="Menlo" w:hAnsi="Menlo" w:cs="Menlo"/>
@@ -8936,7 +8779,6 @@
         </w:rPr>
         <w:t>int</w:t>
       </w:r>
-      <w:proofErr w:type="spellEnd"/>
       <w:r>
         <w:rPr>
           <w:rFonts w:ascii="Menlo" w:hAnsi="Menlo" w:cs="Menlo"/>
@@ -9051,7 +8893,6 @@
         </w:rPr>
         <w:br/>
       </w:r>
-      <w:proofErr w:type="spellStart"/>
       <w:r>
         <w:rPr>
           <w:rFonts w:ascii="Menlo" w:hAnsi="Menlo" w:cs="Menlo"/>
@@ -9063,7 +8904,6 @@
         </w:rPr>
         <w:t>int</w:t>
       </w:r>
-      <w:proofErr w:type="spellEnd"/>
       <w:r>
         <w:rPr>
           <w:rFonts w:ascii="Menlo" w:hAnsi="Menlo" w:cs="Menlo"/>
@@ -9115,21 +8955,8 @@
           <w:sz w:val="18"/>
           <w:szCs w:val="18"/>
         </w:rPr>
-        <w:t xml:space="preserve">new </w:t>
-      </w:r>
-      <w:proofErr w:type="spellStart"/>
-      <w:r>
-        <w:rPr>
-          <w:rFonts w:ascii="Menlo" w:hAnsi="Menlo" w:cs="Menlo"/>
-          <w:b/>
-          <w:bCs/>
-          <w:color w:val="000080"/>
-          <w:sz w:val="18"/>
-          <w:szCs w:val="18"/>
-        </w:rPr>
-        <w:t>int</w:t>
-      </w:r>
-      <w:proofErr w:type="spellEnd"/>
+        <w:t>new int</w:t>
+      </w:r>
       <w:r>
         <w:rPr>
           <w:rFonts w:ascii="Menlo" w:hAnsi="Menlo" w:cs="Menlo"/>
@@ -9410,7 +9237,6 @@
         </w:rPr>
         <w:br/>
       </w:r>
-      <w:proofErr w:type="spellStart"/>
       <w:r>
         <w:rPr>
           <w:rFonts w:ascii="Menlo" w:hAnsi="Menlo" w:cs="Menlo"/>
@@ -9420,9 +9246,101 @@
           <w:sz w:val="18"/>
           <w:szCs w:val="18"/>
         </w:rPr>
-        <w:t>int</w:t>
-      </w:r>
-      <w:proofErr w:type="spellEnd"/>
+        <w:t xml:space="preserve">int </w:t>
+      </w:r>
+      <w:proofErr w:type="spellStart"/>
+      <w:r>
+        <w:rPr>
+          <w:rFonts w:ascii="Menlo" w:hAnsi="Menlo" w:cs="Menlo"/>
+          <w:b/>
+          <w:bCs/>
+          <w:color w:val="660E7A"/>
+          <w:sz w:val="18"/>
+          <w:szCs w:val="18"/>
+        </w:rPr>
+        <w:t>nDims</w:t>
+      </w:r>
+      <w:proofErr w:type="spellEnd"/>
+      <w:r>
+        <w:rPr>
+          <w:rFonts w:ascii="Menlo" w:hAnsi="Menlo" w:cs="Menlo"/>
+          <w:b/>
+          <w:bCs/>
+          <w:color w:val="660E7A"/>
+          <w:sz w:val="18"/>
+          <w:szCs w:val="18"/>
+        </w:rPr>
+        <w:t xml:space="preserve"> </w:t>
+      </w:r>
+      <w:r>
+        <w:rPr>
+          <w:rFonts w:ascii="Menlo" w:hAnsi="Menlo" w:cs="Menlo"/>
+          <w:color w:val="000000"/>
+          <w:sz w:val="18"/>
+          <w:szCs w:val="18"/>
+        </w:rPr>
+        <w:t xml:space="preserve">= </w:t>
+      </w:r>
+      <w:proofErr w:type="spellStart"/>
+      <w:r>
+        <w:rPr>
+          <w:rFonts w:ascii="Menlo" w:hAnsi="Menlo" w:cs="Menlo"/>
+          <w:b/>
+          <w:bCs/>
+          <w:color w:val="660E7A"/>
+          <w:sz w:val="18"/>
+          <w:szCs w:val="18"/>
+        </w:rPr>
+        <w:t>nValues</w:t>
+      </w:r>
+      <w:r>
+        <w:rPr>
+          <w:rFonts w:ascii="Menlo" w:hAnsi="Menlo" w:cs="Menlo"/>
+          <w:color w:val="000000"/>
+          <w:sz w:val="18"/>
+          <w:szCs w:val="18"/>
+        </w:rPr>
+        <w:t>.</w:t>
+      </w:r>
+      <w:r>
+        <w:rPr>
+          <w:rFonts w:ascii="Menlo" w:hAnsi="Menlo" w:cs="Menlo"/>
+          <w:b/>
+          <w:bCs/>
+          <w:color w:val="660E7A"/>
+          <w:sz w:val="18"/>
+          <w:szCs w:val="18"/>
+        </w:rPr>
+        <w:t>length</w:t>
+      </w:r>
+      <w:proofErr w:type="spellEnd"/>
+      <w:r>
+        <w:rPr>
+          <w:rFonts w:ascii="Menlo" w:hAnsi="Menlo" w:cs="Menlo"/>
+          <w:color w:val="000000"/>
+          <w:sz w:val="18"/>
+          <w:szCs w:val="18"/>
+        </w:rPr>
+        <w:t>;</w:t>
+      </w:r>
+      <w:r>
+        <w:rPr>
+          <w:rFonts w:ascii="Menlo" w:hAnsi="Menlo" w:cs="Menlo"/>
+          <w:color w:val="000000"/>
+          <w:sz w:val="18"/>
+          <w:szCs w:val="18"/>
+        </w:rPr>
+        <w:br/>
+      </w:r>
+      <w:r>
+        <w:rPr>
+          <w:rFonts w:ascii="Menlo" w:hAnsi="Menlo" w:cs="Menlo"/>
+          <w:color w:val="000000"/>
+          <w:sz w:val="18"/>
+          <w:szCs w:val="18"/>
+        </w:rPr>
+        <w:br/>
+      </w:r>
       <w:r>
         <w:rPr>
           <w:rFonts w:ascii="Menlo" w:hAnsi="Menlo" w:cs="Menlo"/>
@@ -9432,135 +9350,7 @@
           <w:sz w:val="18"/>
           <w:szCs w:val="18"/>
         </w:rPr>
-        <w:t xml:space="preserve"> </w:t>
-      </w:r>
-      <w:proofErr w:type="spellStart"/>
-      <w:r>
-        <w:rPr>
-          <w:rFonts w:ascii="Menlo" w:hAnsi="Menlo" w:cs="Menlo"/>
-          <w:b/>
-          <w:bCs/>
-          <w:color w:val="660E7A"/>
-          <w:sz w:val="18"/>
-          <w:szCs w:val="18"/>
-        </w:rPr>
-        <w:t>nDims</w:t>
-      </w:r>
-      <w:proofErr w:type="spellEnd"/>
-      <w:r>
-        <w:rPr>
-          <w:rFonts w:ascii="Menlo" w:hAnsi="Menlo" w:cs="Menlo"/>
-          <w:b/>
-          <w:bCs/>
-          <w:color w:val="660E7A"/>
-          <w:sz w:val="18"/>
-          <w:szCs w:val="18"/>
-        </w:rPr>
-        <w:t xml:space="preserve"> </w:t>
-      </w:r>
-      <w:r>
-        <w:rPr>
-          <w:rFonts w:ascii="Menlo" w:hAnsi="Menlo" w:cs="Menlo"/>
-          <w:color w:val="000000"/>
-          <w:sz w:val="18"/>
-          <w:szCs w:val="18"/>
-        </w:rPr>
-        <w:t xml:space="preserve">= </w:t>
-      </w:r>
-      <w:proofErr w:type="spellStart"/>
-      <w:r>
-        <w:rPr>
-          <w:rFonts w:ascii="Menlo" w:hAnsi="Menlo" w:cs="Menlo"/>
-          <w:b/>
-          <w:bCs/>
-          <w:color w:val="660E7A"/>
-          <w:sz w:val="18"/>
-          <w:szCs w:val="18"/>
-        </w:rPr>
-        <w:t>nValues</w:t>
-      </w:r>
-      <w:r>
-        <w:rPr>
-          <w:rFonts w:ascii="Menlo" w:hAnsi="Menlo" w:cs="Menlo"/>
-          <w:color w:val="000000"/>
-          <w:sz w:val="18"/>
-          <w:szCs w:val="18"/>
-        </w:rPr>
-        <w:t>.</w:t>
-      </w:r>
-      <w:r>
-        <w:rPr>
-          <w:rFonts w:ascii="Menlo" w:hAnsi="Menlo" w:cs="Menlo"/>
-          <w:b/>
-          <w:bCs/>
-          <w:color w:val="660E7A"/>
-          <w:sz w:val="18"/>
-          <w:szCs w:val="18"/>
-        </w:rPr>
-        <w:t>length</w:t>
-      </w:r>
-      <w:proofErr w:type="spellEnd"/>
-      <w:r>
-        <w:rPr>
-          <w:rFonts w:ascii="Menlo" w:hAnsi="Menlo" w:cs="Menlo"/>
-          <w:color w:val="000000"/>
-          <w:sz w:val="18"/>
-          <w:szCs w:val="18"/>
-        </w:rPr>
-        <w:t>;</w:t>
-      </w:r>
-      <w:r>
-        <w:rPr>
-          <w:rFonts w:ascii="Menlo" w:hAnsi="Menlo" w:cs="Menlo"/>
-          <w:color w:val="000000"/>
-          <w:sz w:val="18"/>
-          <w:szCs w:val="18"/>
-        </w:rPr>
-        <w:br/>
-      </w:r>
-      <w:r>
-        <w:rPr>
-          <w:rFonts w:ascii="Menlo" w:hAnsi="Menlo" w:cs="Menlo"/>
-          <w:color w:val="000000"/>
-          <w:sz w:val="18"/>
-          <w:szCs w:val="18"/>
-        </w:rPr>
-        <w:br/>
-      </w:r>
-      <w:r>
-        <w:rPr>
-          <w:rFonts w:ascii="Menlo" w:hAnsi="Menlo" w:cs="Menlo"/>
-          <w:b/>
-          <w:bCs/>
-          <w:color w:val="000080"/>
-          <w:sz w:val="18"/>
-          <w:szCs w:val="18"/>
-        </w:rPr>
-        <w:t xml:space="preserve">static </w:t>
-      </w:r>
-      <w:proofErr w:type="spellStart"/>
-      <w:r>
-        <w:rPr>
-          <w:rFonts w:ascii="Menlo" w:hAnsi="Menlo" w:cs="Menlo"/>
-          <w:b/>
-          <w:bCs/>
-          <w:color w:val="000080"/>
-          <w:sz w:val="18"/>
-          <w:szCs w:val="18"/>
-        </w:rPr>
-        <w:t>int</w:t>
-      </w:r>
-      <w:proofErr w:type="spellEnd"/>
-      <w:r>
-        <w:rPr>
-          <w:rFonts w:ascii="Menlo" w:hAnsi="Menlo" w:cs="Menlo"/>
-          <w:b/>
-          <w:bCs/>
-          <w:color w:val="000080"/>
-          <w:sz w:val="18"/>
-          <w:szCs w:val="18"/>
-        </w:rPr>
-        <w:t xml:space="preserve"> </w:t>
+        <w:t xml:space="preserve">static int </w:t>
       </w:r>
       <w:proofErr w:type="spellStart"/>
       <w:r>
@@ -9631,31 +9421,7 @@
           <w:sz w:val="18"/>
           <w:szCs w:val="18"/>
         </w:rPr>
-        <w:t xml:space="preserve">static </w:t>
-      </w:r>
-      <w:proofErr w:type="spellStart"/>
-      <w:r>
-        <w:rPr>
-          <w:rFonts w:ascii="Menlo" w:hAnsi="Menlo" w:cs="Menlo"/>
-          <w:b/>
-          <w:bCs/>
-          <w:color w:val="000080"/>
-          <w:sz w:val="18"/>
-          <w:szCs w:val="18"/>
-        </w:rPr>
-        <w:t>int</w:t>
-      </w:r>
-      <w:proofErr w:type="spellEnd"/>
-      <w:r>
-        <w:rPr>
-          <w:rFonts w:ascii="Menlo" w:hAnsi="Menlo" w:cs="Menlo"/>
-          <w:b/>
-          <w:bCs/>
-          <w:color w:val="000080"/>
-          <w:sz w:val="18"/>
-          <w:szCs w:val="18"/>
-        </w:rPr>
-        <w:t xml:space="preserve"> </w:t>
+        <w:t xml:space="preserve">static int </w:t>
       </w:r>
       <w:proofErr w:type="spellStart"/>
       <w:r>
@@ -9726,31 +9492,7 @@
           <w:sz w:val="18"/>
           <w:szCs w:val="18"/>
         </w:rPr>
-        <w:t xml:space="preserve">static </w:t>
-      </w:r>
-      <w:proofErr w:type="spellStart"/>
-      <w:r>
-        <w:rPr>
-          <w:rFonts w:ascii="Menlo" w:hAnsi="Menlo" w:cs="Menlo"/>
-          <w:b/>
-          <w:bCs/>
-          <w:color w:val="000080"/>
-          <w:sz w:val="18"/>
-          <w:szCs w:val="18"/>
-        </w:rPr>
-        <w:t>int</w:t>
-      </w:r>
-      <w:proofErr w:type="spellEnd"/>
-      <w:r>
-        <w:rPr>
-          <w:rFonts w:ascii="Menlo" w:hAnsi="Menlo" w:cs="Menlo"/>
-          <w:b/>
-          <w:bCs/>
-          <w:color w:val="000080"/>
-          <w:sz w:val="18"/>
-          <w:szCs w:val="18"/>
-        </w:rPr>
-        <w:t xml:space="preserve"> </w:t>
+        <w:t xml:space="preserve">static int </w:t>
       </w:r>
       <w:proofErr w:type="spellStart"/>
       <w:r>
@@ -9821,31 +9563,7 @@
           <w:sz w:val="18"/>
           <w:szCs w:val="18"/>
         </w:rPr>
-        <w:t xml:space="preserve">static </w:t>
-      </w:r>
-      <w:proofErr w:type="spellStart"/>
-      <w:r>
-        <w:rPr>
-          <w:rFonts w:ascii="Menlo" w:hAnsi="Menlo" w:cs="Menlo"/>
-          <w:b/>
-          <w:bCs/>
-          <w:color w:val="000080"/>
-          <w:sz w:val="18"/>
-          <w:szCs w:val="18"/>
-        </w:rPr>
-        <w:t>int</w:t>
-      </w:r>
-      <w:proofErr w:type="spellEnd"/>
-      <w:r>
-        <w:rPr>
-          <w:rFonts w:ascii="Menlo" w:hAnsi="Menlo" w:cs="Menlo"/>
-          <w:b/>
-          <w:bCs/>
-          <w:color w:val="000080"/>
-          <w:sz w:val="18"/>
-          <w:szCs w:val="18"/>
-        </w:rPr>
-        <w:t xml:space="preserve"> </w:t>
+        <w:t xml:space="preserve">static int </w:t>
       </w:r>
       <w:proofErr w:type="spellStart"/>
       <w:r>
@@ -9916,31 +9634,7 @@
           <w:sz w:val="18"/>
           <w:szCs w:val="18"/>
         </w:rPr>
-        <w:t xml:space="preserve">static </w:t>
-      </w:r>
-      <w:proofErr w:type="spellStart"/>
-      <w:r>
-        <w:rPr>
-          <w:rFonts w:ascii="Menlo" w:hAnsi="Menlo" w:cs="Menlo"/>
-          <w:b/>
-          <w:bCs/>
-          <w:color w:val="000080"/>
-          <w:sz w:val="18"/>
-          <w:szCs w:val="18"/>
-        </w:rPr>
-        <w:t>int</w:t>
-      </w:r>
-      <w:proofErr w:type="spellEnd"/>
-      <w:r>
-        <w:rPr>
-          <w:rFonts w:ascii="Menlo" w:hAnsi="Menlo" w:cs="Menlo"/>
-          <w:b/>
-          <w:bCs/>
-          <w:color w:val="000080"/>
-          <w:sz w:val="18"/>
-          <w:szCs w:val="18"/>
-        </w:rPr>
-        <w:t xml:space="preserve"> </w:t>
+        <w:t xml:space="preserve">static int </w:t>
       </w:r>
       <w:proofErr w:type="spellStart"/>
       <w:r>
@@ -10011,31 +9705,7 @@
           <w:sz w:val="18"/>
           <w:szCs w:val="18"/>
         </w:rPr>
-        <w:t xml:space="preserve">static </w:t>
-      </w:r>
-      <w:proofErr w:type="spellStart"/>
-      <w:r>
-        <w:rPr>
-          <w:rFonts w:ascii="Menlo" w:hAnsi="Menlo" w:cs="Menlo"/>
-          <w:b/>
-          <w:bCs/>
-          <w:color w:val="000080"/>
-          <w:sz w:val="18"/>
-          <w:szCs w:val="18"/>
-        </w:rPr>
-        <w:t>int</w:t>
-      </w:r>
-      <w:proofErr w:type="spellEnd"/>
-      <w:r>
-        <w:rPr>
-          <w:rFonts w:ascii="Menlo" w:hAnsi="Menlo" w:cs="Menlo"/>
-          <w:b/>
-          <w:bCs/>
-          <w:color w:val="000080"/>
-          <w:sz w:val="18"/>
-          <w:szCs w:val="18"/>
-        </w:rPr>
-        <w:t xml:space="preserve"> </w:t>
+        <w:t xml:space="preserve">static int </w:t>
       </w:r>
       <w:proofErr w:type="spellStart"/>
       <w:r>
@@ -10125,10 +9795,54 @@
     <w:p/>
     <w:p>
       <w:r>
-        <w:t>The first step is to unpack the game parameters from the candidate solution, and inject them into the parameters used to run the game.  The following lines do this:</w:t>
-      </w:r>
-    </w:p>
-    <w:p/>
+        <w:t xml:space="preserve">The first step is to unpack the game parameters from the candidate solution, and inject them into the parameters used to run the game.  The following lines </w:t>
+      </w:r>
+      <w:r>
+        <w:t>(</w:t>
+      </w:r>
+      <w:proofErr w:type="spellStart"/>
+      <w:r>
+        <w:rPr>
+          <w:i/>
+          <w:iCs/>
+        </w:rPr>
+        <w:t>src</w:t>
+      </w:r>
+      <w:proofErr w:type="spellEnd"/>
+      <w:r>
+        <w:rPr>
+          <w:i/>
+          <w:iCs/>
+        </w:rPr>
+        <w:t>/</w:t>
+      </w:r>
+      <w:proofErr w:type="spellStart"/>
+      <w:r>
+        <w:rPr>
+          <w:i/>
+          <w:iCs/>
+        </w:rPr>
+        <w:t>caveswing</w:t>
+      </w:r>
+      <w:proofErr w:type="spellEnd"/>
+      <w:r>
+        <w:rPr>
+          <w:i/>
+          <w:iCs/>
+        </w:rPr>
+        <w:t>/solutions/CaveSwingGameSkillSpace.java</w:t>
+      </w:r>
+      <w:r>
+        <w:t xml:space="preserve">) </w:t>
+      </w:r>
+      <w:r>
+        <w:t>do this:</w:t>
+      </w:r>
+    </w:p>
+    <w:p>
+      <w:bookmarkStart w:id="14" w:name="_GoBack"/>
+      <w:bookmarkEnd w:id="14"/>
+    </w:p>
     <w:p>
       <w:pPr>
         <w:pStyle w:val="HTMLPreformatted"/>
@@ -10161,7 +9875,6 @@
         </w:rPr>
         <w:t>evaluate(</w:t>
       </w:r>
-      <w:proofErr w:type="spellStart"/>
       <w:r>
         <w:rPr>
           <w:rFonts w:ascii="Menlo" w:hAnsi="Menlo" w:cs="Menlo"/>
@@ -10173,7 +9886,6 @@
         </w:rPr>
         <w:t>int</w:t>
       </w:r>
-      <w:proofErr w:type="spellEnd"/>
       <w:r>
         <w:rPr>
           <w:rFonts w:ascii="Menlo" w:hAnsi="Menlo" w:cs="Menlo"/>
@@ -10211,9 +9923,8 @@
           <w:sz w:val="18"/>
           <w:szCs w:val="18"/>
         </w:rPr>
-        <w:t xml:space="preserve">// bundle extract the selected </w:t>
-      </w:r>
-      <w:proofErr w:type="spellStart"/>
+        <w:t>// bundle extract the selected params from the solution vector</w:t>
+      </w:r>
       <w:r>
         <w:rPr>
           <w:rFonts w:ascii="Menlo" w:hAnsi="Menlo" w:cs="Menlo"/>
@@ -10223,9 +9934,9 @@
           <w:sz w:val="18"/>
           <w:szCs w:val="18"/>
         </w:rPr>
-        <w:t>params</w:t>
-      </w:r>
-      <w:proofErr w:type="spellEnd"/>
+        <w:br/>
+        <w:t xml:space="preserve">    // and inject in to the game design params</w:t>
+      </w:r>
       <w:r>
         <w:rPr>
           <w:rFonts w:ascii="Menlo" w:hAnsi="Menlo" w:cs="Menlo"/>
@@ -10235,7 +9946,7 @@
           <w:sz w:val="18"/>
           <w:szCs w:val="18"/>
         </w:rPr>
-        <w:t xml:space="preserve"> from the solution vector</w:t>
+        <w:br/>
       </w:r>
       <w:r>
         <w:rPr>
@@ -10247,9 +9958,98 @@
           <w:szCs w:val="18"/>
         </w:rPr>
         <w:br/>
-        <w:t xml:space="preserve">    // and inject in to the game design </w:t>
-      </w:r>
-      <w:proofErr w:type="spellStart"/>
+        <w:t xml:space="preserve">    </w:t>
+      </w:r>
+      <w:proofErr w:type="spellStart"/>
+      <w:r>
+        <w:rPr>
+          <w:rFonts w:ascii="Menlo" w:hAnsi="Menlo" w:cs="Menlo"/>
+          <w:color w:val="000000"/>
+          <w:sz w:val="18"/>
+          <w:szCs w:val="18"/>
+        </w:rPr>
+        <w:t>GameRunnerTwoPlayer</w:t>
+      </w:r>
+      <w:proofErr w:type="spellEnd"/>
+      <w:r>
+        <w:rPr>
+          <w:rFonts w:ascii="Menlo" w:hAnsi="Menlo" w:cs="Menlo"/>
+          <w:color w:val="000000"/>
+          <w:sz w:val="18"/>
+          <w:szCs w:val="18"/>
+        </w:rPr>
+        <w:t xml:space="preserve"> </w:t>
+      </w:r>
+      <w:proofErr w:type="spellStart"/>
+      <w:r>
+        <w:rPr>
+          <w:rFonts w:ascii="Menlo" w:hAnsi="Menlo" w:cs="Menlo"/>
+          <w:color w:val="000000"/>
+          <w:sz w:val="18"/>
+          <w:szCs w:val="18"/>
+        </w:rPr>
+        <w:t>gameRunner</w:t>
+      </w:r>
+      <w:proofErr w:type="spellEnd"/>
+      <w:r>
+        <w:rPr>
+          <w:rFonts w:ascii="Menlo" w:hAnsi="Menlo" w:cs="Menlo"/>
+          <w:color w:val="000000"/>
+          <w:sz w:val="18"/>
+          <w:szCs w:val="18"/>
+        </w:rPr>
+        <w:t xml:space="preserve"> = </w:t>
+      </w:r>
+      <w:r>
+        <w:rPr>
+          <w:rFonts w:ascii="Menlo" w:hAnsi="Menlo" w:cs="Menlo"/>
+          <w:b/>
+          <w:bCs/>
+          <w:color w:val="000080"/>
+          <w:sz w:val="18"/>
+          <w:szCs w:val="18"/>
+        </w:rPr>
+        <w:t xml:space="preserve">new </w:t>
+      </w:r>
+      <w:proofErr w:type="spellStart"/>
+      <w:r>
+        <w:rPr>
+          <w:rFonts w:ascii="Menlo" w:hAnsi="Menlo" w:cs="Menlo"/>
+          <w:color w:val="000000"/>
+          <w:sz w:val="18"/>
+          <w:szCs w:val="18"/>
+        </w:rPr>
+        <w:t>GameRunnerTwoPlayer</w:t>
+      </w:r>
+      <w:proofErr w:type="spellEnd"/>
+      <w:r>
+        <w:rPr>
+          <w:rFonts w:ascii="Menlo" w:hAnsi="Menlo" w:cs="Menlo"/>
+          <w:color w:val="000000"/>
+          <w:sz w:val="18"/>
+          <w:szCs w:val="18"/>
+        </w:rPr>
+        <w:t>();</w:t>
+      </w:r>
+      <w:r>
+        <w:rPr>
+          <w:rFonts w:ascii="Menlo" w:hAnsi="Menlo" w:cs="Menlo"/>
+          <w:color w:val="000000"/>
+          <w:sz w:val="18"/>
+          <w:szCs w:val="18"/>
+        </w:rPr>
+        <w:br/>
+      </w:r>
+      <w:r>
+        <w:rPr>
+          <w:rFonts w:ascii="Menlo" w:hAnsi="Menlo" w:cs="Menlo"/>
+          <w:color w:val="000000"/>
+          <w:sz w:val="18"/>
+          <w:szCs w:val="18"/>
+        </w:rPr>
+        <w:br/>
+        <w:t xml:space="preserve">    </w:t>
+      </w:r>
       <w:r>
         <w:rPr>
           <w:rFonts w:ascii="Menlo" w:hAnsi="Menlo" w:cs="Menlo"/>
@@ -10259,9 +10059,8 @@
           <w:sz w:val="18"/>
           <w:szCs w:val="18"/>
         </w:rPr>
-        <w:t>params</w:t>
-      </w:r>
-      <w:proofErr w:type="spellEnd"/>
+        <w:t>// set up the params</w:t>
+      </w:r>
       <w:r>
         <w:rPr>
           <w:rFonts w:ascii="Menlo" w:hAnsi="Menlo" w:cs="Menlo"/>
@@ -10272,17 +10071,6 @@
           <w:szCs w:val="18"/>
         </w:rPr>
         <w:br/>
-      </w:r>
-      <w:r>
-        <w:rPr>
-          <w:rFonts w:ascii="Menlo" w:hAnsi="Menlo" w:cs="Menlo"/>
-          <w:i/>
-          <w:iCs/>
-          <w:color w:val="808080"/>
-          <w:sz w:val="18"/>
-          <w:szCs w:val="18"/>
-        </w:rPr>
-        <w:br/>
         <w:t xml:space="preserve">    </w:t>
       </w:r>
       <w:proofErr w:type="spellStart"/>
@@ -10293,132 +10081,6 @@
           <w:sz w:val="18"/>
           <w:szCs w:val="18"/>
         </w:rPr>
-        <w:t>GameRunnerTwoPlayer</w:t>
-      </w:r>
-      <w:proofErr w:type="spellEnd"/>
-      <w:r>
-        <w:rPr>
-          <w:rFonts w:ascii="Menlo" w:hAnsi="Menlo" w:cs="Menlo"/>
-          <w:color w:val="000000"/>
-          <w:sz w:val="18"/>
-          <w:szCs w:val="18"/>
-        </w:rPr>
-        <w:t xml:space="preserve"> </w:t>
-      </w:r>
-      <w:proofErr w:type="spellStart"/>
-      <w:r>
-        <w:rPr>
-          <w:rFonts w:ascii="Menlo" w:hAnsi="Menlo" w:cs="Menlo"/>
-          <w:color w:val="000000"/>
-          <w:sz w:val="18"/>
-          <w:szCs w:val="18"/>
-        </w:rPr>
-        <w:t>gameRunner</w:t>
-      </w:r>
-      <w:proofErr w:type="spellEnd"/>
-      <w:r>
-        <w:rPr>
-          <w:rFonts w:ascii="Menlo" w:hAnsi="Menlo" w:cs="Menlo"/>
-          <w:color w:val="000000"/>
-          <w:sz w:val="18"/>
-          <w:szCs w:val="18"/>
-        </w:rPr>
-        <w:t xml:space="preserve"> = </w:t>
-      </w:r>
-      <w:r>
-        <w:rPr>
-          <w:rFonts w:ascii="Menlo" w:hAnsi="Menlo" w:cs="Menlo"/>
-          <w:b/>
-          <w:bCs/>
-          <w:color w:val="000080"/>
-          <w:sz w:val="18"/>
-          <w:szCs w:val="18"/>
-        </w:rPr>
-        <w:t xml:space="preserve">new </w:t>
-      </w:r>
-      <w:proofErr w:type="spellStart"/>
-      <w:r>
-        <w:rPr>
-          <w:rFonts w:ascii="Menlo" w:hAnsi="Menlo" w:cs="Menlo"/>
-          <w:color w:val="000000"/>
-          <w:sz w:val="18"/>
-          <w:szCs w:val="18"/>
-        </w:rPr>
-        <w:t>GameRunnerTwoPlayer</w:t>
-      </w:r>
-      <w:proofErr w:type="spellEnd"/>
-      <w:r>
-        <w:rPr>
-          <w:rFonts w:ascii="Menlo" w:hAnsi="Menlo" w:cs="Menlo"/>
-          <w:color w:val="000000"/>
-          <w:sz w:val="18"/>
-          <w:szCs w:val="18"/>
-        </w:rPr>
-        <w:t>();</w:t>
-      </w:r>
-      <w:r>
-        <w:rPr>
-          <w:rFonts w:ascii="Menlo" w:hAnsi="Menlo" w:cs="Menlo"/>
-          <w:color w:val="000000"/>
-          <w:sz w:val="18"/>
-          <w:szCs w:val="18"/>
-        </w:rPr>
-        <w:br/>
-      </w:r>
-      <w:r>
-        <w:rPr>
-          <w:rFonts w:ascii="Menlo" w:hAnsi="Menlo" w:cs="Menlo"/>
-          <w:color w:val="000000"/>
-          <w:sz w:val="18"/>
-          <w:szCs w:val="18"/>
-        </w:rPr>
-        <w:br/>
-        <w:t xml:space="preserve">    </w:t>
-      </w:r>
-      <w:r>
-        <w:rPr>
-          <w:rFonts w:ascii="Menlo" w:hAnsi="Menlo" w:cs="Menlo"/>
-          <w:i/>
-          <w:iCs/>
-          <w:color w:val="808080"/>
-          <w:sz w:val="18"/>
-          <w:szCs w:val="18"/>
-        </w:rPr>
-        <w:t xml:space="preserve">// set up the </w:t>
-      </w:r>
-      <w:proofErr w:type="spellStart"/>
-      <w:r>
-        <w:rPr>
-          <w:rFonts w:ascii="Menlo" w:hAnsi="Menlo" w:cs="Menlo"/>
-          <w:i/>
-          <w:iCs/>
-          <w:color w:val="808080"/>
-          <w:sz w:val="18"/>
-          <w:szCs w:val="18"/>
-        </w:rPr>
-        <w:t>params</w:t>
-      </w:r>
-      <w:proofErr w:type="spellEnd"/>
-      <w:r>
-        <w:rPr>
-          <w:rFonts w:ascii="Menlo" w:hAnsi="Menlo" w:cs="Menlo"/>
-          <w:i/>
-          <w:iCs/>
-          <w:color w:val="808080"/>
-          <w:sz w:val="18"/>
-          <w:szCs w:val="18"/>
-        </w:rPr>
-        <w:br/>
-        <w:t xml:space="preserve">    </w:t>
-      </w:r>
-      <w:proofErr w:type="spellStart"/>
-      <w:r>
-        <w:rPr>
-          <w:rFonts w:ascii="Menlo" w:hAnsi="Menlo" w:cs="Menlo"/>
-          <w:color w:val="000000"/>
-          <w:sz w:val="18"/>
-          <w:szCs w:val="18"/>
-        </w:rPr>
         <w:t>CaveSwingParams</w:t>
       </w:r>
       <w:proofErr w:type="spellEnd"/>
@@ -10429,27 +10091,7 @@
           <w:sz w:val="18"/>
           <w:szCs w:val="18"/>
         </w:rPr>
-        <w:t xml:space="preserve"> </w:t>
-      </w:r>
-      <w:proofErr w:type="spellStart"/>
-      <w:r>
-        <w:rPr>
-          <w:rFonts w:ascii="Menlo" w:hAnsi="Menlo" w:cs="Menlo"/>
-          <w:color w:val="000000"/>
-          <w:sz w:val="18"/>
-          <w:szCs w:val="18"/>
-        </w:rPr>
-        <w:t>params</w:t>
-      </w:r>
-      <w:proofErr w:type="spellEnd"/>
-      <w:r>
-        <w:rPr>
-          <w:rFonts w:ascii="Menlo" w:hAnsi="Menlo" w:cs="Menlo"/>
-          <w:color w:val="000000"/>
-          <w:sz w:val="18"/>
-          <w:szCs w:val="18"/>
-        </w:rPr>
-        <w:t xml:space="preserve"> = </w:t>
+        <w:t xml:space="preserve"> params = </w:t>
       </w:r>
       <w:r>
         <w:rPr>
@@ -11155,6 +10797,7 @@
     <w:p/>
     <w:p>
       <w:r>
+        <w:lastRenderedPageBreak/>
         <w:t>This is done as follows:</w:t>
       </w:r>
     </w:p>
@@ -11213,6 +10856,604 @@
           <w:szCs w:val="18"/>
         </w:rPr>
         <w:br/>
+        <w:t xml:space="preserve">    </w:t>
+      </w:r>
+      <w:proofErr w:type="spellStart"/>
+      <w:r>
+        <w:rPr>
+          <w:rFonts w:ascii="Menlo" w:hAnsi="Menlo" w:cs="Menlo"/>
+          <w:color w:val="000000"/>
+          <w:sz w:val="18"/>
+          <w:szCs w:val="18"/>
+        </w:rPr>
+        <w:t>CaveGameFactory</w:t>
+      </w:r>
+      <w:proofErr w:type="spellEnd"/>
+      <w:r>
+        <w:rPr>
+          <w:rFonts w:ascii="Menlo" w:hAnsi="Menlo" w:cs="Menlo"/>
+          <w:color w:val="000000"/>
+          <w:sz w:val="18"/>
+          <w:szCs w:val="18"/>
+        </w:rPr>
+        <w:t xml:space="preserve"> </w:t>
+      </w:r>
+      <w:proofErr w:type="spellStart"/>
+      <w:r>
+        <w:rPr>
+          <w:rFonts w:ascii="Menlo" w:hAnsi="Menlo" w:cs="Menlo"/>
+          <w:color w:val="000000"/>
+          <w:sz w:val="18"/>
+          <w:szCs w:val="18"/>
+        </w:rPr>
+        <w:t>gameFactory</w:t>
+      </w:r>
+      <w:proofErr w:type="spellEnd"/>
+      <w:r>
+        <w:rPr>
+          <w:rFonts w:ascii="Menlo" w:hAnsi="Menlo" w:cs="Menlo"/>
+          <w:color w:val="000000"/>
+          <w:sz w:val="18"/>
+          <w:szCs w:val="18"/>
+        </w:rPr>
+        <w:t xml:space="preserve"> = </w:t>
+      </w:r>
+      <w:r>
+        <w:rPr>
+          <w:rFonts w:ascii="Menlo" w:hAnsi="Menlo" w:cs="Menlo"/>
+          <w:b/>
+          <w:bCs/>
+          <w:color w:val="000080"/>
+          <w:sz w:val="18"/>
+          <w:szCs w:val="18"/>
+        </w:rPr>
+        <w:t xml:space="preserve">new </w:t>
+      </w:r>
+      <w:proofErr w:type="spellStart"/>
+      <w:r>
+        <w:rPr>
+          <w:rFonts w:ascii="Menlo" w:hAnsi="Menlo" w:cs="Menlo"/>
+          <w:color w:val="000000"/>
+          <w:sz w:val="18"/>
+          <w:szCs w:val="18"/>
+        </w:rPr>
+        <w:t>CaveGameFactory</w:t>
+      </w:r>
+      <w:proofErr w:type="spellEnd"/>
+      <w:r>
+        <w:rPr>
+          <w:rFonts w:ascii="Menlo" w:hAnsi="Menlo" w:cs="Menlo"/>
+          <w:color w:val="000000"/>
+          <w:sz w:val="18"/>
+          <w:szCs w:val="18"/>
+        </w:rPr>
+        <w:t>().</w:t>
+      </w:r>
+      <w:proofErr w:type="spellStart"/>
+      <w:r>
+        <w:rPr>
+          <w:rFonts w:ascii="Menlo" w:hAnsi="Menlo" w:cs="Menlo"/>
+          <w:color w:val="000000"/>
+          <w:sz w:val="18"/>
+          <w:szCs w:val="18"/>
+        </w:rPr>
+        <w:t>setParams</w:t>
+      </w:r>
+      <w:proofErr w:type="spellEnd"/>
+      <w:r>
+        <w:rPr>
+          <w:rFonts w:ascii="Menlo" w:hAnsi="Menlo" w:cs="Menlo"/>
+          <w:color w:val="000000"/>
+          <w:sz w:val="18"/>
+          <w:szCs w:val="18"/>
+        </w:rPr>
+        <w:t>(params);</w:t>
+      </w:r>
+      <w:r>
+        <w:rPr>
+          <w:rFonts w:ascii="Menlo" w:hAnsi="Menlo" w:cs="Menlo"/>
+          <w:color w:val="000000"/>
+          <w:sz w:val="18"/>
+          <w:szCs w:val="18"/>
+        </w:rPr>
+        <w:br/>
+        <w:t xml:space="preserve">    </w:t>
+      </w:r>
+      <w:proofErr w:type="spellStart"/>
+      <w:r>
+        <w:rPr>
+          <w:rFonts w:ascii="Menlo" w:hAnsi="Menlo" w:cs="Menlo"/>
+          <w:color w:val="000000"/>
+          <w:sz w:val="18"/>
+          <w:szCs w:val="18"/>
+        </w:rPr>
+        <w:t>SpeedTest</w:t>
+      </w:r>
+      <w:proofErr w:type="spellEnd"/>
+      <w:r>
+        <w:rPr>
+          <w:rFonts w:ascii="Menlo" w:hAnsi="Menlo" w:cs="Menlo"/>
+          <w:color w:val="000000"/>
+          <w:sz w:val="18"/>
+          <w:szCs w:val="18"/>
+        </w:rPr>
+        <w:t xml:space="preserve"> </w:t>
+      </w:r>
+      <w:proofErr w:type="spellStart"/>
+      <w:r>
+        <w:rPr>
+          <w:rFonts w:ascii="Menlo" w:hAnsi="Menlo" w:cs="Menlo"/>
+          <w:color w:val="000000"/>
+          <w:sz w:val="18"/>
+          <w:szCs w:val="18"/>
+        </w:rPr>
+        <w:t>speedTest</w:t>
+      </w:r>
+      <w:proofErr w:type="spellEnd"/>
+      <w:r>
+        <w:rPr>
+          <w:rFonts w:ascii="Menlo" w:hAnsi="Menlo" w:cs="Menlo"/>
+          <w:color w:val="000000"/>
+          <w:sz w:val="18"/>
+          <w:szCs w:val="18"/>
+        </w:rPr>
+        <w:t xml:space="preserve"> = </w:t>
+      </w:r>
+      <w:r>
+        <w:rPr>
+          <w:rFonts w:ascii="Menlo" w:hAnsi="Menlo" w:cs="Menlo"/>
+          <w:b/>
+          <w:bCs/>
+          <w:color w:val="000080"/>
+          <w:sz w:val="18"/>
+          <w:szCs w:val="18"/>
+        </w:rPr>
+        <w:t xml:space="preserve">new </w:t>
+      </w:r>
+      <w:proofErr w:type="spellStart"/>
+      <w:r>
+        <w:rPr>
+          <w:rFonts w:ascii="Menlo" w:hAnsi="Menlo" w:cs="Menlo"/>
+          <w:color w:val="000000"/>
+          <w:sz w:val="18"/>
+          <w:szCs w:val="18"/>
+        </w:rPr>
+        <w:t>SpeedTest</w:t>
+      </w:r>
+      <w:proofErr w:type="spellEnd"/>
+      <w:r>
+        <w:rPr>
+          <w:rFonts w:ascii="Menlo" w:hAnsi="Menlo" w:cs="Menlo"/>
+          <w:color w:val="000000"/>
+          <w:sz w:val="18"/>
+          <w:szCs w:val="18"/>
+        </w:rPr>
+        <w:t>().</w:t>
+      </w:r>
+      <w:proofErr w:type="spellStart"/>
+      <w:r>
+        <w:rPr>
+          <w:rFonts w:ascii="Menlo" w:hAnsi="Menlo" w:cs="Menlo"/>
+          <w:color w:val="000000"/>
+          <w:sz w:val="18"/>
+          <w:szCs w:val="18"/>
+        </w:rPr>
+        <w:t>setGameFactory</w:t>
+      </w:r>
+      <w:proofErr w:type="spellEnd"/>
+      <w:r>
+        <w:rPr>
+          <w:rFonts w:ascii="Menlo" w:hAnsi="Menlo" w:cs="Menlo"/>
+          <w:color w:val="000000"/>
+          <w:sz w:val="18"/>
+          <w:szCs w:val="18"/>
+        </w:rPr>
+        <w:t>(</w:t>
+      </w:r>
+      <w:proofErr w:type="spellStart"/>
+      <w:r>
+        <w:rPr>
+          <w:rFonts w:ascii="Menlo" w:hAnsi="Menlo" w:cs="Menlo"/>
+          <w:color w:val="000000"/>
+          <w:sz w:val="18"/>
+          <w:szCs w:val="18"/>
+        </w:rPr>
+        <w:t>gameFactory</w:t>
+      </w:r>
+      <w:proofErr w:type="spellEnd"/>
+      <w:r>
+        <w:rPr>
+          <w:rFonts w:ascii="Menlo" w:hAnsi="Menlo" w:cs="Menlo"/>
+          <w:color w:val="000000"/>
+          <w:sz w:val="18"/>
+          <w:szCs w:val="18"/>
+        </w:rPr>
+        <w:t>);</w:t>
+      </w:r>
+      <w:r>
+        <w:rPr>
+          <w:rFonts w:ascii="Menlo" w:hAnsi="Menlo" w:cs="Menlo"/>
+          <w:color w:val="000000"/>
+          <w:sz w:val="18"/>
+          <w:szCs w:val="18"/>
+        </w:rPr>
+        <w:br/>
+        <w:t xml:space="preserve">    </w:t>
+      </w:r>
+      <w:proofErr w:type="spellStart"/>
+      <w:r>
+        <w:rPr>
+          <w:rFonts w:ascii="Menlo" w:hAnsi="Menlo" w:cs="Menlo"/>
+          <w:color w:val="000000"/>
+          <w:sz w:val="18"/>
+          <w:szCs w:val="18"/>
+        </w:rPr>
+        <w:t>speedTest.setPlayer</w:t>
+      </w:r>
+      <w:proofErr w:type="spellEnd"/>
+      <w:r>
+        <w:rPr>
+          <w:rFonts w:ascii="Menlo" w:hAnsi="Menlo" w:cs="Menlo"/>
+          <w:color w:val="000000"/>
+          <w:sz w:val="18"/>
+          <w:szCs w:val="18"/>
+        </w:rPr>
+        <w:t>(</w:t>
+      </w:r>
+      <w:r>
+        <w:rPr>
+          <w:rFonts w:ascii="Menlo" w:hAnsi="Menlo" w:cs="Menlo"/>
+          <w:b/>
+          <w:bCs/>
+          <w:color w:val="000080"/>
+          <w:sz w:val="18"/>
+          <w:szCs w:val="18"/>
+        </w:rPr>
+        <w:t xml:space="preserve">new </w:t>
+      </w:r>
+      <w:proofErr w:type="spellStart"/>
+      <w:r>
+        <w:rPr>
+          <w:rFonts w:ascii="Menlo" w:hAnsi="Menlo" w:cs="Menlo"/>
+          <w:color w:val="000000"/>
+          <w:sz w:val="18"/>
+          <w:szCs w:val="18"/>
+        </w:rPr>
+        <w:t>RandomAgent</w:t>
+      </w:r>
+      <w:proofErr w:type="spellEnd"/>
+      <w:r>
+        <w:rPr>
+          <w:rFonts w:ascii="Menlo" w:hAnsi="Menlo" w:cs="Menlo"/>
+          <w:color w:val="000000"/>
+          <w:sz w:val="18"/>
+          <w:szCs w:val="18"/>
+        </w:rPr>
+        <w:t>());</w:t>
+      </w:r>
+      <w:r>
+        <w:rPr>
+          <w:rFonts w:ascii="Menlo" w:hAnsi="Menlo" w:cs="Menlo"/>
+          <w:color w:val="000000"/>
+          <w:sz w:val="18"/>
+          <w:szCs w:val="18"/>
+        </w:rPr>
+        <w:br/>
+      </w:r>
+      <w:r>
+        <w:rPr>
+          <w:rFonts w:ascii="Menlo" w:hAnsi="Menlo" w:cs="Menlo"/>
+          <w:color w:val="000000"/>
+          <w:sz w:val="18"/>
+          <w:szCs w:val="18"/>
+        </w:rPr>
+        <w:br/>
+        <w:t xml:space="preserve">    </w:t>
+      </w:r>
+      <w:proofErr w:type="spellStart"/>
+      <w:r>
+        <w:rPr>
+          <w:rFonts w:ascii="Menlo" w:hAnsi="Menlo" w:cs="Menlo"/>
+          <w:color w:val="000000"/>
+          <w:sz w:val="18"/>
+          <w:szCs w:val="18"/>
+        </w:rPr>
+        <w:t>speedTest.playGames</w:t>
+      </w:r>
+      <w:proofErr w:type="spellEnd"/>
+      <w:r>
+        <w:rPr>
+          <w:rFonts w:ascii="Menlo" w:hAnsi="Menlo" w:cs="Menlo"/>
+          <w:color w:val="000000"/>
+          <w:sz w:val="18"/>
+          <w:szCs w:val="18"/>
+        </w:rPr>
+        <w:t>(</w:t>
+      </w:r>
+      <w:proofErr w:type="spellStart"/>
+      <w:r>
+        <w:rPr>
+          <w:rFonts w:ascii="Menlo" w:hAnsi="Menlo" w:cs="Menlo"/>
+          <w:b/>
+          <w:bCs/>
+          <w:color w:val="660E7A"/>
+          <w:sz w:val="18"/>
+          <w:szCs w:val="18"/>
+        </w:rPr>
+        <w:t>nGames</w:t>
+      </w:r>
+      <w:proofErr w:type="spellEnd"/>
+      <w:r>
+        <w:rPr>
+          <w:rFonts w:ascii="Menlo" w:hAnsi="Menlo" w:cs="Menlo"/>
+          <w:color w:val="000000"/>
+          <w:sz w:val="18"/>
+          <w:szCs w:val="18"/>
+        </w:rPr>
+        <w:t xml:space="preserve">, </w:t>
+      </w:r>
+      <w:proofErr w:type="spellStart"/>
+      <w:r>
+        <w:rPr>
+          <w:rFonts w:ascii="Menlo" w:hAnsi="Menlo" w:cs="Menlo"/>
+          <w:b/>
+          <w:bCs/>
+          <w:color w:val="660E7A"/>
+          <w:sz w:val="18"/>
+          <w:szCs w:val="18"/>
+        </w:rPr>
+        <w:t>maxSteps</w:t>
+      </w:r>
+      <w:proofErr w:type="spellEnd"/>
+      <w:r>
+        <w:rPr>
+          <w:rFonts w:ascii="Menlo" w:hAnsi="Menlo" w:cs="Menlo"/>
+          <w:color w:val="000000"/>
+          <w:sz w:val="18"/>
+          <w:szCs w:val="18"/>
+        </w:rPr>
+        <w:t>);</w:t>
+      </w:r>
+      <w:r>
+        <w:rPr>
+          <w:rFonts w:ascii="Menlo" w:hAnsi="Menlo" w:cs="Menlo"/>
+          <w:color w:val="000000"/>
+          <w:sz w:val="18"/>
+          <w:szCs w:val="18"/>
+        </w:rPr>
+        <w:br/>
+      </w:r>
+      <w:r>
+        <w:rPr>
+          <w:rFonts w:ascii="Menlo" w:hAnsi="Menlo" w:cs="Menlo"/>
+          <w:color w:val="000000"/>
+          <w:sz w:val="18"/>
+          <w:szCs w:val="18"/>
+        </w:rPr>
+        <w:br/>
+        <w:t xml:space="preserve">    </w:t>
+      </w:r>
+      <w:r>
+        <w:rPr>
+          <w:rFonts w:ascii="Menlo" w:hAnsi="Menlo" w:cs="Menlo"/>
+          <w:b/>
+          <w:bCs/>
+          <w:color w:val="000080"/>
+          <w:sz w:val="18"/>
+          <w:szCs w:val="18"/>
+        </w:rPr>
+        <w:t xml:space="preserve">if </w:t>
+      </w:r>
+      <w:r>
+        <w:rPr>
+          <w:rFonts w:ascii="Menlo" w:hAnsi="Menlo" w:cs="Menlo"/>
+          <w:color w:val="000000"/>
+          <w:sz w:val="18"/>
+          <w:szCs w:val="18"/>
+        </w:rPr>
+        <w:t>(</w:t>
+      </w:r>
+      <w:r>
+        <w:rPr>
+          <w:rFonts w:ascii="Menlo" w:hAnsi="Menlo" w:cs="Menlo"/>
+          <w:b/>
+          <w:bCs/>
+          <w:color w:val="660E7A"/>
+          <w:sz w:val="18"/>
+          <w:szCs w:val="18"/>
+        </w:rPr>
+        <w:t>verbose</w:t>
+      </w:r>
+      <w:r>
+        <w:rPr>
+          <w:rFonts w:ascii="Menlo" w:hAnsi="Menlo" w:cs="Menlo"/>
+          <w:color w:val="000000"/>
+          <w:sz w:val="18"/>
+          <w:szCs w:val="18"/>
+        </w:rPr>
+        <w:t>) {</w:t>
+      </w:r>
+      <w:r>
+        <w:rPr>
+          <w:rFonts w:ascii="Menlo" w:hAnsi="Menlo" w:cs="Menlo"/>
+          <w:color w:val="000000"/>
+          <w:sz w:val="18"/>
+          <w:szCs w:val="18"/>
+        </w:rPr>
+        <w:br/>
+        <w:t xml:space="preserve">        </w:t>
+      </w:r>
+      <w:proofErr w:type="spellStart"/>
+      <w:r>
+        <w:rPr>
+          <w:rFonts w:ascii="Menlo" w:hAnsi="Menlo" w:cs="Menlo"/>
+          <w:color w:val="000000"/>
+          <w:sz w:val="18"/>
+          <w:szCs w:val="18"/>
+        </w:rPr>
+        <w:t>System.</w:t>
+      </w:r>
+      <w:r>
+        <w:rPr>
+          <w:rFonts w:ascii="Menlo" w:hAnsi="Menlo" w:cs="Menlo"/>
+          <w:b/>
+          <w:bCs/>
+          <w:i/>
+          <w:iCs/>
+          <w:color w:val="660E7A"/>
+          <w:sz w:val="18"/>
+          <w:szCs w:val="18"/>
+        </w:rPr>
+        <w:t>out</w:t>
+      </w:r>
+      <w:r>
+        <w:rPr>
+          <w:rFonts w:ascii="Menlo" w:hAnsi="Menlo" w:cs="Menlo"/>
+          <w:color w:val="000000"/>
+          <w:sz w:val="18"/>
+          <w:szCs w:val="18"/>
+        </w:rPr>
+        <w:t>.println</w:t>
+      </w:r>
+      <w:proofErr w:type="spellEnd"/>
+      <w:r>
+        <w:rPr>
+          <w:rFonts w:ascii="Menlo" w:hAnsi="Menlo" w:cs="Menlo"/>
+          <w:color w:val="000000"/>
+          <w:sz w:val="18"/>
+          <w:szCs w:val="18"/>
+        </w:rPr>
+        <w:t>(</w:t>
+      </w:r>
+      <w:proofErr w:type="spellStart"/>
+      <w:r>
+        <w:rPr>
+          <w:rFonts w:ascii="Menlo" w:hAnsi="Menlo" w:cs="Menlo"/>
+          <w:color w:val="000000"/>
+          <w:sz w:val="18"/>
+          <w:szCs w:val="18"/>
+        </w:rPr>
+        <w:t>speedTest.</w:t>
+      </w:r>
+      <w:r>
+        <w:rPr>
+          <w:rFonts w:ascii="Menlo" w:hAnsi="Menlo" w:cs="Menlo"/>
+          <w:b/>
+          <w:bCs/>
+          <w:color w:val="660E7A"/>
+          <w:sz w:val="18"/>
+          <w:szCs w:val="18"/>
+        </w:rPr>
+        <w:t>gameScores</w:t>
+      </w:r>
+      <w:proofErr w:type="spellEnd"/>
+      <w:r>
+        <w:rPr>
+          <w:rFonts w:ascii="Menlo" w:hAnsi="Menlo" w:cs="Menlo"/>
+          <w:color w:val="000000"/>
+          <w:sz w:val="18"/>
+          <w:szCs w:val="18"/>
+        </w:rPr>
+        <w:t>);</w:t>
+      </w:r>
+      <w:r>
+        <w:rPr>
+          <w:rFonts w:ascii="Menlo" w:hAnsi="Menlo" w:cs="Menlo"/>
+          <w:color w:val="000000"/>
+          <w:sz w:val="18"/>
+          <w:szCs w:val="18"/>
+        </w:rPr>
+        <w:br/>
+        <w:t xml:space="preserve">    }</w:t>
+      </w:r>
+      <w:r>
+        <w:rPr>
+          <w:rFonts w:ascii="Menlo" w:hAnsi="Menlo" w:cs="Menlo"/>
+          <w:color w:val="000000"/>
+          <w:sz w:val="18"/>
+          <w:szCs w:val="18"/>
+        </w:rPr>
+        <w:br/>
+      </w:r>
+      <w:r>
+        <w:rPr>
+          <w:rFonts w:ascii="Menlo" w:hAnsi="Menlo" w:cs="Menlo"/>
+          <w:color w:val="000000"/>
+          <w:sz w:val="18"/>
+          <w:szCs w:val="18"/>
+        </w:rPr>
+        <w:br/>
+        <w:t xml:space="preserve">    </w:t>
+      </w:r>
+      <w:r>
+        <w:rPr>
+          <w:rFonts w:ascii="Menlo" w:hAnsi="Menlo" w:cs="Menlo"/>
+          <w:b/>
+          <w:bCs/>
+          <w:color w:val="000080"/>
+          <w:sz w:val="18"/>
+          <w:szCs w:val="18"/>
+        </w:rPr>
+        <w:t xml:space="preserve">double </w:t>
+      </w:r>
+      <w:r>
+        <w:rPr>
+          <w:rFonts w:ascii="Menlo" w:hAnsi="Menlo" w:cs="Menlo"/>
+          <w:color w:val="000000"/>
+          <w:sz w:val="18"/>
+          <w:szCs w:val="18"/>
+        </w:rPr>
+        <w:t xml:space="preserve">value = </w:t>
+      </w:r>
+      <w:proofErr w:type="spellStart"/>
+      <w:r>
+        <w:rPr>
+          <w:rFonts w:ascii="Menlo" w:hAnsi="Menlo" w:cs="Menlo"/>
+          <w:color w:val="000000"/>
+          <w:sz w:val="18"/>
+          <w:szCs w:val="18"/>
+        </w:rPr>
+        <w:t>speedTest.</w:t>
+      </w:r>
+      <w:r>
+        <w:rPr>
+          <w:rFonts w:ascii="Menlo" w:hAnsi="Menlo" w:cs="Menlo"/>
+          <w:b/>
+          <w:bCs/>
+          <w:color w:val="660E7A"/>
+          <w:sz w:val="18"/>
+          <w:szCs w:val="18"/>
+        </w:rPr>
+        <w:t>gameScores</w:t>
+      </w:r>
+      <w:r>
+        <w:rPr>
+          <w:rFonts w:ascii="Menlo" w:hAnsi="Menlo" w:cs="Menlo"/>
+          <w:color w:val="000000"/>
+          <w:sz w:val="18"/>
+          <w:szCs w:val="18"/>
+        </w:rPr>
+        <w:t>.mean</w:t>
+      </w:r>
+      <w:proofErr w:type="spellEnd"/>
+      <w:r>
+        <w:rPr>
+          <w:rFonts w:ascii="Menlo" w:hAnsi="Menlo" w:cs="Menlo"/>
+          <w:color w:val="000000"/>
+          <w:sz w:val="18"/>
+          <w:szCs w:val="18"/>
+        </w:rPr>
+        <w:t>();</w:t>
+      </w:r>
+      <w:r>
+        <w:rPr>
+          <w:rFonts w:ascii="Menlo" w:hAnsi="Menlo" w:cs="Menlo"/>
+          <w:color w:val="000000"/>
+          <w:sz w:val="18"/>
+          <w:szCs w:val="18"/>
+        </w:rPr>
+        <w:br/>
+        <w:t xml:space="preserve">    </w:t>
       </w:r>
       <w:r>
         <w:rPr>
@@ -11223,625 +11464,7 @@
           <w:sz w:val="18"/>
           <w:szCs w:val="18"/>
         </w:rPr>
-        <w:lastRenderedPageBreak/>
-        <w:t xml:space="preserve">    </w:t>
-      </w:r>
-      <w:proofErr w:type="spellStart"/>
-      <w:r>
-        <w:rPr>
-          <w:rFonts w:ascii="Menlo" w:hAnsi="Menlo" w:cs="Menlo"/>
-          <w:color w:val="000000"/>
-          <w:sz w:val="18"/>
-          <w:szCs w:val="18"/>
-        </w:rPr>
-        <w:t>CaveGameFactory</w:t>
-      </w:r>
-      <w:proofErr w:type="spellEnd"/>
-      <w:r>
-        <w:rPr>
-          <w:rFonts w:ascii="Menlo" w:hAnsi="Menlo" w:cs="Menlo"/>
-          <w:color w:val="000000"/>
-          <w:sz w:val="18"/>
-          <w:szCs w:val="18"/>
-        </w:rPr>
-        <w:t xml:space="preserve"> </w:t>
-      </w:r>
-      <w:proofErr w:type="spellStart"/>
-      <w:r>
-        <w:rPr>
-          <w:rFonts w:ascii="Menlo" w:hAnsi="Menlo" w:cs="Menlo"/>
-          <w:color w:val="000000"/>
-          <w:sz w:val="18"/>
-          <w:szCs w:val="18"/>
-        </w:rPr>
-        <w:t>gameFactory</w:t>
-      </w:r>
-      <w:proofErr w:type="spellEnd"/>
-      <w:r>
-        <w:rPr>
-          <w:rFonts w:ascii="Menlo" w:hAnsi="Menlo" w:cs="Menlo"/>
-          <w:color w:val="000000"/>
-          <w:sz w:val="18"/>
-          <w:szCs w:val="18"/>
-        </w:rPr>
-        <w:t xml:space="preserve"> = </w:t>
-      </w:r>
-      <w:r>
-        <w:rPr>
-          <w:rFonts w:ascii="Menlo" w:hAnsi="Menlo" w:cs="Menlo"/>
-          <w:b/>
-          <w:bCs/>
-          <w:color w:val="000080"/>
-          <w:sz w:val="18"/>
-          <w:szCs w:val="18"/>
-        </w:rPr>
-        <w:t xml:space="preserve">new </w:t>
-      </w:r>
-      <w:proofErr w:type="spellStart"/>
-      <w:r>
-        <w:rPr>
-          <w:rFonts w:ascii="Menlo" w:hAnsi="Menlo" w:cs="Menlo"/>
-          <w:color w:val="000000"/>
-          <w:sz w:val="18"/>
-          <w:szCs w:val="18"/>
-        </w:rPr>
-        <w:t>CaveGameFactory</w:t>
-      </w:r>
-      <w:proofErr w:type="spellEnd"/>
-      <w:r>
-        <w:rPr>
-          <w:rFonts w:ascii="Menlo" w:hAnsi="Menlo" w:cs="Menlo"/>
-          <w:color w:val="000000"/>
-          <w:sz w:val="18"/>
-          <w:szCs w:val="18"/>
-        </w:rPr>
-        <w:t>().</w:t>
-      </w:r>
-      <w:proofErr w:type="spellStart"/>
-      <w:r>
-        <w:rPr>
-          <w:rFonts w:ascii="Menlo" w:hAnsi="Menlo" w:cs="Menlo"/>
-          <w:color w:val="000000"/>
-          <w:sz w:val="18"/>
-          <w:szCs w:val="18"/>
-        </w:rPr>
-        <w:t>setParams</w:t>
-      </w:r>
-      <w:proofErr w:type="spellEnd"/>
-      <w:r>
-        <w:rPr>
-          <w:rFonts w:ascii="Menlo" w:hAnsi="Menlo" w:cs="Menlo"/>
-          <w:color w:val="000000"/>
-          <w:sz w:val="18"/>
-          <w:szCs w:val="18"/>
-        </w:rPr>
-        <w:t>(</w:t>
-      </w:r>
-      <w:proofErr w:type="spellStart"/>
-      <w:r>
-        <w:rPr>
-          <w:rFonts w:ascii="Menlo" w:hAnsi="Menlo" w:cs="Menlo"/>
-          <w:color w:val="000000"/>
-          <w:sz w:val="18"/>
-          <w:szCs w:val="18"/>
-        </w:rPr>
-        <w:t>params</w:t>
-      </w:r>
-      <w:proofErr w:type="spellEnd"/>
-      <w:r>
-        <w:rPr>
-          <w:rFonts w:ascii="Menlo" w:hAnsi="Menlo" w:cs="Menlo"/>
-          <w:color w:val="000000"/>
-          <w:sz w:val="18"/>
-          <w:szCs w:val="18"/>
-        </w:rPr>
-        <w:t>);</w:t>
-      </w:r>
-      <w:r>
-        <w:rPr>
-          <w:rFonts w:ascii="Menlo" w:hAnsi="Menlo" w:cs="Menlo"/>
-          <w:color w:val="000000"/>
-          <w:sz w:val="18"/>
-          <w:szCs w:val="18"/>
-        </w:rPr>
-        <w:br/>
-        <w:t xml:space="preserve">    </w:t>
-      </w:r>
-      <w:proofErr w:type="spellStart"/>
-      <w:r>
-        <w:rPr>
-          <w:rFonts w:ascii="Menlo" w:hAnsi="Menlo" w:cs="Menlo"/>
-          <w:color w:val="000000"/>
-          <w:sz w:val="18"/>
-          <w:szCs w:val="18"/>
-        </w:rPr>
-        <w:t>SpeedTest</w:t>
-      </w:r>
-      <w:proofErr w:type="spellEnd"/>
-      <w:r>
-        <w:rPr>
-          <w:rFonts w:ascii="Menlo" w:hAnsi="Menlo" w:cs="Menlo"/>
-          <w:color w:val="000000"/>
-          <w:sz w:val="18"/>
-          <w:szCs w:val="18"/>
-        </w:rPr>
-        <w:t xml:space="preserve"> </w:t>
-      </w:r>
-      <w:proofErr w:type="spellStart"/>
-      <w:r>
-        <w:rPr>
-          <w:rFonts w:ascii="Menlo" w:hAnsi="Menlo" w:cs="Menlo"/>
-          <w:color w:val="000000"/>
-          <w:sz w:val="18"/>
-          <w:szCs w:val="18"/>
-        </w:rPr>
-        <w:t>speedTest</w:t>
-      </w:r>
-      <w:proofErr w:type="spellEnd"/>
-      <w:r>
-        <w:rPr>
-          <w:rFonts w:ascii="Menlo" w:hAnsi="Menlo" w:cs="Menlo"/>
-          <w:color w:val="000000"/>
-          <w:sz w:val="18"/>
-          <w:szCs w:val="18"/>
-        </w:rPr>
-        <w:t xml:space="preserve"> = </w:t>
-      </w:r>
-      <w:r>
-        <w:rPr>
-          <w:rFonts w:ascii="Menlo" w:hAnsi="Menlo" w:cs="Menlo"/>
-          <w:b/>
-          <w:bCs/>
-          <w:color w:val="000080"/>
-          <w:sz w:val="18"/>
-          <w:szCs w:val="18"/>
-        </w:rPr>
-        <w:t xml:space="preserve">new </w:t>
-      </w:r>
-      <w:proofErr w:type="spellStart"/>
-      <w:r>
-        <w:rPr>
-          <w:rFonts w:ascii="Menlo" w:hAnsi="Menlo" w:cs="Menlo"/>
-          <w:color w:val="000000"/>
-          <w:sz w:val="18"/>
-          <w:szCs w:val="18"/>
-        </w:rPr>
-        <w:t>SpeedTest</w:t>
-      </w:r>
-      <w:proofErr w:type="spellEnd"/>
-      <w:r>
-        <w:rPr>
-          <w:rFonts w:ascii="Menlo" w:hAnsi="Menlo" w:cs="Menlo"/>
-          <w:color w:val="000000"/>
-          <w:sz w:val="18"/>
-          <w:szCs w:val="18"/>
-        </w:rPr>
-        <w:t>().</w:t>
-      </w:r>
-      <w:proofErr w:type="spellStart"/>
-      <w:r>
-        <w:rPr>
-          <w:rFonts w:ascii="Menlo" w:hAnsi="Menlo" w:cs="Menlo"/>
-          <w:color w:val="000000"/>
-          <w:sz w:val="18"/>
-          <w:szCs w:val="18"/>
-        </w:rPr>
-        <w:t>setGameFactory</w:t>
-      </w:r>
-      <w:proofErr w:type="spellEnd"/>
-      <w:r>
-        <w:rPr>
-          <w:rFonts w:ascii="Menlo" w:hAnsi="Menlo" w:cs="Menlo"/>
-          <w:color w:val="000000"/>
-          <w:sz w:val="18"/>
-          <w:szCs w:val="18"/>
-        </w:rPr>
-        <w:t>(</w:t>
-      </w:r>
-      <w:proofErr w:type="spellStart"/>
-      <w:r>
-        <w:rPr>
-          <w:rFonts w:ascii="Menlo" w:hAnsi="Menlo" w:cs="Menlo"/>
-          <w:color w:val="000000"/>
-          <w:sz w:val="18"/>
-          <w:szCs w:val="18"/>
-        </w:rPr>
-        <w:t>gameFactory</w:t>
-      </w:r>
-      <w:proofErr w:type="spellEnd"/>
-      <w:r>
-        <w:rPr>
-          <w:rFonts w:ascii="Menlo" w:hAnsi="Menlo" w:cs="Menlo"/>
-          <w:color w:val="000000"/>
-          <w:sz w:val="18"/>
-          <w:szCs w:val="18"/>
-        </w:rPr>
-        <w:t>);</w:t>
-      </w:r>
-      <w:r>
-        <w:rPr>
-          <w:rFonts w:ascii="Menlo" w:hAnsi="Menlo" w:cs="Menlo"/>
-          <w:color w:val="000000"/>
-          <w:sz w:val="18"/>
-          <w:szCs w:val="18"/>
-        </w:rPr>
-        <w:br/>
-        <w:t xml:space="preserve">    </w:t>
-      </w:r>
-      <w:proofErr w:type="spellStart"/>
-      <w:r>
-        <w:rPr>
-          <w:rFonts w:ascii="Menlo" w:hAnsi="Menlo" w:cs="Menlo"/>
-          <w:color w:val="000000"/>
-          <w:sz w:val="18"/>
-          <w:szCs w:val="18"/>
-        </w:rPr>
-        <w:t>speedTest.setPlayer</w:t>
-      </w:r>
-      <w:proofErr w:type="spellEnd"/>
-      <w:r>
-        <w:rPr>
-          <w:rFonts w:ascii="Menlo" w:hAnsi="Menlo" w:cs="Menlo"/>
-          <w:color w:val="000000"/>
-          <w:sz w:val="18"/>
-          <w:szCs w:val="18"/>
-        </w:rPr>
-        <w:t>(</w:t>
-      </w:r>
-      <w:r>
-        <w:rPr>
-          <w:rFonts w:ascii="Menlo" w:hAnsi="Menlo" w:cs="Menlo"/>
-          <w:b/>
-          <w:bCs/>
-          <w:color w:val="000080"/>
-          <w:sz w:val="18"/>
-          <w:szCs w:val="18"/>
-        </w:rPr>
-        <w:t xml:space="preserve">new </w:t>
-      </w:r>
-      <w:proofErr w:type="spellStart"/>
-      <w:r>
-        <w:rPr>
-          <w:rFonts w:ascii="Menlo" w:hAnsi="Menlo" w:cs="Menlo"/>
-          <w:color w:val="000000"/>
-          <w:sz w:val="18"/>
-          <w:szCs w:val="18"/>
-        </w:rPr>
-        <w:t>RandomAgent</w:t>
-      </w:r>
-      <w:proofErr w:type="spellEnd"/>
-      <w:r>
-        <w:rPr>
-          <w:rFonts w:ascii="Menlo" w:hAnsi="Menlo" w:cs="Menlo"/>
-          <w:color w:val="000000"/>
-          <w:sz w:val="18"/>
-          <w:szCs w:val="18"/>
-        </w:rPr>
-        <w:t>());</w:t>
-      </w:r>
-      <w:r>
-        <w:rPr>
-          <w:rFonts w:ascii="Menlo" w:hAnsi="Menlo" w:cs="Menlo"/>
-          <w:color w:val="000000"/>
-          <w:sz w:val="18"/>
-          <w:szCs w:val="18"/>
-        </w:rPr>
-        <w:br/>
-      </w:r>
-      <w:r>
-        <w:rPr>
-          <w:rFonts w:ascii="Menlo" w:hAnsi="Menlo" w:cs="Menlo"/>
-          <w:color w:val="000000"/>
-          <w:sz w:val="18"/>
-          <w:szCs w:val="18"/>
-        </w:rPr>
-        <w:br/>
-        <w:t xml:space="preserve">    </w:t>
-      </w:r>
-      <w:proofErr w:type="spellStart"/>
-      <w:r>
-        <w:rPr>
-          <w:rFonts w:ascii="Menlo" w:hAnsi="Menlo" w:cs="Menlo"/>
-          <w:color w:val="000000"/>
-          <w:sz w:val="18"/>
-          <w:szCs w:val="18"/>
-        </w:rPr>
-        <w:t>speedTest.playGames</w:t>
-      </w:r>
-      <w:proofErr w:type="spellEnd"/>
-      <w:r>
-        <w:rPr>
-          <w:rFonts w:ascii="Menlo" w:hAnsi="Menlo" w:cs="Menlo"/>
-          <w:color w:val="000000"/>
-          <w:sz w:val="18"/>
-          <w:szCs w:val="18"/>
-        </w:rPr>
-        <w:t>(</w:t>
-      </w:r>
-      <w:proofErr w:type="spellStart"/>
-      <w:r>
-        <w:rPr>
-          <w:rFonts w:ascii="Menlo" w:hAnsi="Menlo" w:cs="Menlo"/>
-          <w:b/>
-          <w:bCs/>
-          <w:color w:val="660E7A"/>
-          <w:sz w:val="18"/>
-          <w:szCs w:val="18"/>
-        </w:rPr>
-        <w:t>nGames</w:t>
-      </w:r>
-      <w:proofErr w:type="spellEnd"/>
-      <w:r>
-        <w:rPr>
-          <w:rFonts w:ascii="Menlo" w:hAnsi="Menlo" w:cs="Menlo"/>
-          <w:color w:val="000000"/>
-          <w:sz w:val="18"/>
-          <w:szCs w:val="18"/>
-        </w:rPr>
-        <w:t xml:space="preserve">, </w:t>
-      </w:r>
-      <w:proofErr w:type="spellStart"/>
-      <w:r>
-        <w:rPr>
-          <w:rFonts w:ascii="Menlo" w:hAnsi="Menlo" w:cs="Menlo"/>
-          <w:b/>
-          <w:bCs/>
-          <w:color w:val="660E7A"/>
-          <w:sz w:val="18"/>
-          <w:szCs w:val="18"/>
-        </w:rPr>
-        <w:t>maxSteps</w:t>
-      </w:r>
-      <w:proofErr w:type="spellEnd"/>
-      <w:r>
-        <w:rPr>
-          <w:rFonts w:ascii="Menlo" w:hAnsi="Menlo" w:cs="Menlo"/>
-          <w:color w:val="000000"/>
-          <w:sz w:val="18"/>
-          <w:szCs w:val="18"/>
-        </w:rPr>
-        <w:t>);</w:t>
-      </w:r>
-      <w:r>
-        <w:rPr>
-          <w:rFonts w:ascii="Menlo" w:hAnsi="Menlo" w:cs="Menlo"/>
-          <w:color w:val="000000"/>
-          <w:sz w:val="18"/>
-          <w:szCs w:val="18"/>
-        </w:rPr>
-        <w:br/>
-      </w:r>
-      <w:r>
-        <w:rPr>
-          <w:rFonts w:ascii="Menlo" w:hAnsi="Menlo" w:cs="Menlo"/>
-          <w:color w:val="000000"/>
-          <w:sz w:val="18"/>
-          <w:szCs w:val="18"/>
-        </w:rPr>
-        <w:br/>
-        <w:t xml:space="preserve">    </w:t>
-      </w:r>
-      <w:r>
-        <w:rPr>
-          <w:rFonts w:ascii="Menlo" w:hAnsi="Menlo" w:cs="Menlo"/>
-          <w:b/>
-          <w:bCs/>
-          <w:color w:val="000080"/>
-          <w:sz w:val="18"/>
-          <w:szCs w:val="18"/>
-        </w:rPr>
-        <w:t xml:space="preserve">if </w:t>
-      </w:r>
-      <w:r>
-        <w:rPr>
-          <w:rFonts w:ascii="Menlo" w:hAnsi="Menlo" w:cs="Menlo"/>
-          <w:color w:val="000000"/>
-          <w:sz w:val="18"/>
-          <w:szCs w:val="18"/>
-        </w:rPr>
-        <w:t>(</w:t>
-      </w:r>
-      <w:r>
-        <w:rPr>
-          <w:rFonts w:ascii="Menlo" w:hAnsi="Menlo" w:cs="Menlo"/>
-          <w:b/>
-          <w:bCs/>
-          <w:color w:val="660E7A"/>
-          <w:sz w:val="18"/>
-          <w:szCs w:val="18"/>
-        </w:rPr>
-        <w:t>verbose</w:t>
-      </w:r>
-      <w:r>
-        <w:rPr>
-          <w:rFonts w:ascii="Menlo" w:hAnsi="Menlo" w:cs="Menlo"/>
-          <w:color w:val="000000"/>
-          <w:sz w:val="18"/>
-          <w:szCs w:val="18"/>
-        </w:rPr>
-        <w:t>) {</w:t>
-      </w:r>
-      <w:r>
-        <w:rPr>
-          <w:rFonts w:ascii="Menlo" w:hAnsi="Menlo" w:cs="Menlo"/>
-          <w:color w:val="000000"/>
-          <w:sz w:val="18"/>
-          <w:szCs w:val="18"/>
-        </w:rPr>
-        <w:br/>
-        <w:t xml:space="preserve">        </w:t>
-      </w:r>
-      <w:proofErr w:type="spellStart"/>
-      <w:r>
-        <w:rPr>
-          <w:rFonts w:ascii="Menlo" w:hAnsi="Menlo" w:cs="Menlo"/>
-          <w:color w:val="000000"/>
-          <w:sz w:val="18"/>
-          <w:szCs w:val="18"/>
-        </w:rPr>
-        <w:t>System.</w:t>
-      </w:r>
-      <w:r>
-        <w:rPr>
-          <w:rFonts w:ascii="Menlo" w:hAnsi="Menlo" w:cs="Menlo"/>
-          <w:b/>
-          <w:bCs/>
-          <w:i/>
-          <w:iCs/>
-          <w:color w:val="660E7A"/>
-          <w:sz w:val="18"/>
-          <w:szCs w:val="18"/>
-        </w:rPr>
-        <w:t>out</w:t>
-      </w:r>
-      <w:r>
-        <w:rPr>
-          <w:rFonts w:ascii="Menlo" w:hAnsi="Menlo" w:cs="Menlo"/>
-          <w:color w:val="000000"/>
-          <w:sz w:val="18"/>
-          <w:szCs w:val="18"/>
-        </w:rPr>
-        <w:t>.println</w:t>
-      </w:r>
-      <w:proofErr w:type="spellEnd"/>
-      <w:r>
-        <w:rPr>
-          <w:rFonts w:ascii="Menlo" w:hAnsi="Menlo" w:cs="Menlo"/>
-          <w:color w:val="000000"/>
-          <w:sz w:val="18"/>
-          <w:szCs w:val="18"/>
-        </w:rPr>
-        <w:t>(</w:t>
-      </w:r>
-      <w:proofErr w:type="spellStart"/>
-      <w:r>
-        <w:rPr>
-          <w:rFonts w:ascii="Menlo" w:hAnsi="Menlo" w:cs="Menlo"/>
-          <w:color w:val="000000"/>
-          <w:sz w:val="18"/>
-          <w:szCs w:val="18"/>
-        </w:rPr>
-        <w:t>speedTest.</w:t>
-      </w:r>
-      <w:r>
-        <w:rPr>
-          <w:rFonts w:ascii="Menlo" w:hAnsi="Menlo" w:cs="Menlo"/>
-          <w:b/>
-          <w:bCs/>
-          <w:color w:val="660E7A"/>
-          <w:sz w:val="18"/>
-          <w:szCs w:val="18"/>
-        </w:rPr>
-        <w:t>gameScores</w:t>
-      </w:r>
-      <w:proofErr w:type="spellEnd"/>
-      <w:r>
-        <w:rPr>
-          <w:rFonts w:ascii="Menlo" w:hAnsi="Menlo" w:cs="Menlo"/>
-          <w:color w:val="000000"/>
-          <w:sz w:val="18"/>
-          <w:szCs w:val="18"/>
-        </w:rPr>
-        <w:t>);</w:t>
-      </w:r>
-      <w:r>
-        <w:rPr>
-          <w:rFonts w:ascii="Menlo" w:hAnsi="Menlo" w:cs="Menlo"/>
-          <w:color w:val="000000"/>
-          <w:sz w:val="18"/>
-          <w:szCs w:val="18"/>
-        </w:rPr>
-        <w:br/>
-        <w:t xml:space="preserve">    }</w:t>
-      </w:r>
-      <w:r>
-        <w:rPr>
-          <w:rFonts w:ascii="Menlo" w:hAnsi="Menlo" w:cs="Menlo"/>
-          <w:color w:val="000000"/>
-          <w:sz w:val="18"/>
-          <w:szCs w:val="18"/>
-        </w:rPr>
-        <w:br/>
-      </w:r>
-      <w:r>
-        <w:rPr>
-          <w:rFonts w:ascii="Menlo" w:hAnsi="Menlo" w:cs="Menlo"/>
-          <w:color w:val="000000"/>
-          <w:sz w:val="18"/>
-          <w:szCs w:val="18"/>
-        </w:rPr>
-        <w:br/>
-        <w:t xml:space="preserve">    </w:t>
-      </w:r>
-      <w:r>
-        <w:rPr>
-          <w:rFonts w:ascii="Menlo" w:hAnsi="Menlo" w:cs="Menlo"/>
-          <w:b/>
-          <w:bCs/>
-          <w:color w:val="000080"/>
-          <w:sz w:val="18"/>
-          <w:szCs w:val="18"/>
-        </w:rPr>
-        <w:t xml:space="preserve">double </w:t>
-      </w:r>
-      <w:r>
-        <w:rPr>
-          <w:rFonts w:ascii="Menlo" w:hAnsi="Menlo" w:cs="Menlo"/>
-          <w:color w:val="000000"/>
-          <w:sz w:val="18"/>
-          <w:szCs w:val="18"/>
-        </w:rPr>
-        <w:t xml:space="preserve">value = </w:t>
-      </w:r>
-      <w:proofErr w:type="spellStart"/>
-      <w:r>
-        <w:rPr>
-          <w:rFonts w:ascii="Menlo" w:hAnsi="Menlo" w:cs="Menlo"/>
-          <w:color w:val="000000"/>
-          <w:sz w:val="18"/>
-          <w:szCs w:val="18"/>
-        </w:rPr>
-        <w:t>speedTest.</w:t>
-      </w:r>
-      <w:r>
-        <w:rPr>
-          <w:rFonts w:ascii="Menlo" w:hAnsi="Menlo" w:cs="Menlo"/>
-          <w:b/>
-          <w:bCs/>
-          <w:color w:val="660E7A"/>
-          <w:sz w:val="18"/>
-          <w:szCs w:val="18"/>
-        </w:rPr>
-        <w:t>gameScores</w:t>
-      </w:r>
-      <w:r>
-        <w:rPr>
-          <w:rFonts w:ascii="Menlo" w:hAnsi="Menlo" w:cs="Menlo"/>
-          <w:color w:val="000000"/>
-          <w:sz w:val="18"/>
-          <w:szCs w:val="18"/>
-        </w:rPr>
-        <w:t>.mean</w:t>
-      </w:r>
-      <w:proofErr w:type="spellEnd"/>
-      <w:r>
-        <w:rPr>
-          <w:rFonts w:ascii="Menlo" w:hAnsi="Menlo" w:cs="Menlo"/>
-          <w:color w:val="000000"/>
-          <w:sz w:val="18"/>
-          <w:szCs w:val="18"/>
-        </w:rPr>
-        <w:t>();</w:t>
-      </w:r>
-      <w:r>
-        <w:rPr>
-          <w:rFonts w:ascii="Menlo" w:hAnsi="Menlo" w:cs="Menlo"/>
-          <w:color w:val="000000"/>
-          <w:sz w:val="18"/>
-          <w:szCs w:val="18"/>
-        </w:rPr>
-        <w:br/>
-        <w:t xml:space="preserve">    </w:t>
+        <w:t>// return this for now, and see what we get</w:t>
       </w:r>
       <w:r>
         <w:rPr>
@@ -11852,7 +11475,421 @@
           <w:sz w:val="18"/>
           <w:szCs w:val="18"/>
         </w:rPr>
-        <w:t>// return this for now, and see what we get</w:t>
+        <w:br/>
+        <w:t xml:space="preserve">    </w:t>
+      </w:r>
+      <w:r>
+        <w:rPr>
+          <w:rFonts w:ascii="Menlo" w:hAnsi="Menlo" w:cs="Menlo"/>
+          <w:b/>
+          <w:bCs/>
+          <w:color w:val="660E7A"/>
+          <w:sz w:val="18"/>
+          <w:szCs w:val="18"/>
+        </w:rPr>
+        <w:t>logger</w:t>
+      </w:r>
+      <w:r>
+        <w:rPr>
+          <w:rFonts w:ascii="Menlo" w:hAnsi="Menlo" w:cs="Menlo"/>
+          <w:color w:val="000000"/>
+          <w:sz w:val="18"/>
+          <w:szCs w:val="18"/>
+        </w:rPr>
+        <w:t xml:space="preserve">.log(value, x, </w:t>
+      </w:r>
+      <w:r>
+        <w:rPr>
+          <w:rFonts w:ascii="Menlo" w:hAnsi="Menlo" w:cs="Menlo"/>
+          <w:b/>
+          <w:bCs/>
+          <w:color w:val="000080"/>
+          <w:sz w:val="18"/>
+          <w:szCs w:val="18"/>
+        </w:rPr>
+        <w:t>false</w:t>
+      </w:r>
+      <w:r>
+        <w:rPr>
+          <w:rFonts w:ascii="Menlo" w:hAnsi="Menlo" w:cs="Menlo"/>
+          <w:color w:val="000000"/>
+          <w:sz w:val="18"/>
+          <w:szCs w:val="18"/>
+        </w:rPr>
+        <w:t>);</w:t>
+      </w:r>
+      <w:r>
+        <w:rPr>
+          <w:rFonts w:ascii="Menlo" w:hAnsi="Menlo" w:cs="Menlo"/>
+          <w:color w:val="000000"/>
+          <w:sz w:val="18"/>
+          <w:szCs w:val="18"/>
+        </w:rPr>
+        <w:br/>
+        <w:t xml:space="preserve">    </w:t>
+      </w:r>
+      <w:r>
+        <w:rPr>
+          <w:rFonts w:ascii="Menlo" w:hAnsi="Menlo" w:cs="Menlo"/>
+          <w:b/>
+          <w:bCs/>
+          <w:color w:val="000080"/>
+          <w:sz w:val="18"/>
+          <w:szCs w:val="18"/>
+        </w:rPr>
+        <w:t xml:space="preserve">return </w:t>
+      </w:r>
+      <w:r>
+        <w:rPr>
+          <w:rFonts w:ascii="Menlo" w:hAnsi="Menlo" w:cs="Menlo"/>
+          <w:color w:val="000000"/>
+          <w:sz w:val="18"/>
+          <w:szCs w:val="18"/>
+        </w:rPr>
+        <w:t>value;</w:t>
+      </w:r>
+      <w:r>
+        <w:rPr>
+          <w:rFonts w:ascii="Menlo" w:hAnsi="Menlo" w:cs="Menlo"/>
+          <w:color w:val="000000"/>
+          <w:sz w:val="18"/>
+          <w:szCs w:val="18"/>
+        </w:rPr>
+        <w:br/>
+        <w:t>}</w:t>
+      </w:r>
+    </w:p>
+    <w:p>
+      <w:r>
+        <w:t xml:space="preserve">Note: the way the code is set up, every new fitness value </w:t>
+      </w:r>
+      <w:r>
+        <w:rPr>
+          <w:b/>
+        </w:rPr>
+        <w:t>must be logged in the logger</w:t>
+      </w:r>
+      <w:r>
+        <w:t>: the logger is used to measure the number of calls to the objective function, and if we don’t log them the optimiser will not realise that it’s evaluation budget is all used up (</w:t>
+      </w:r>
+      <w:r>
+        <w:rPr>
+          <w:i/>
+        </w:rPr>
+        <w:t>room for improvement in the code there</w:t>
+      </w:r>
+      <w:r>
+        <w:t>).</w:t>
+      </w:r>
+    </w:p>
+    <w:p/>
+    <w:p>
+      <w:r>
+        <w:t xml:space="preserve">In order to run an optimisation trial, run the code in </w:t>
+      </w:r>
+      <w:proofErr w:type="spellStart"/>
+      <w:proofErr w:type="gramStart"/>
+      <w:r>
+        <w:rPr>
+          <w:rFonts w:ascii="Courier New" w:hAnsi="Courier New" w:cs="Courier New"/>
+          <w:b/>
+          <w:sz w:val="20"/>
+        </w:rPr>
+        <w:t>hyperopt.TuneCaveSwingParams</w:t>
+      </w:r>
+      <w:proofErr w:type="spellEnd"/>
+      <w:proofErr w:type="gramEnd"/>
+      <w:r>
+        <w:t>.</w:t>
+      </w:r>
+    </w:p>
+    <w:p>
+      <w:r>
+        <w:t>Experiment with different values of ‘k’.  Each optimisation run using a random player should be swift – of the order of a few tens of seconds,</w:t>
+      </w:r>
+    </w:p>
+    <w:p/>
+    <w:p>
+      <w:pPr>
+        <w:pStyle w:val="Heading2"/>
+      </w:pPr>
+      <w:bookmarkStart w:id="15" w:name="_Toc515829695"/>
+      <w:bookmarkStart w:id="16" w:name="_Toc10444015"/>
+      <w:r>
+        <w:t>Tuning to Reward Skilful Play</w:t>
+      </w:r>
+      <w:bookmarkEnd w:id="15"/>
+      <w:bookmarkEnd w:id="16"/>
+    </w:p>
+    <w:p/>
+    <w:p>
+      <w:r>
+        <w:t>Now modify the evaluation function so that the value returned is the average score for a skilful player minus the average score for a random player.</w:t>
+      </w:r>
+    </w:p>
+    <w:p/>
+    <w:p>
+      <w:r>
+        <w:t>In order to see a sk</w:t>
+      </w:r>
+      <w:r>
+        <w:t xml:space="preserve">ilful bot in practice, view run the </w:t>
+      </w:r>
+      <w:r>
+        <w:t xml:space="preserve">code in </w:t>
+      </w:r>
+      <w:proofErr w:type="spellStart"/>
+      <w:proofErr w:type="gramStart"/>
+      <w:r>
+        <w:rPr>
+          <w:rFonts w:ascii="Courier New" w:hAnsi="Courier New" w:cs="Courier New"/>
+          <w:b/>
+          <w:sz w:val="20"/>
+        </w:rPr>
+        <w:t>test.EvoAgentVisTest</w:t>
+      </w:r>
+      <w:proofErr w:type="spellEnd"/>
+      <w:proofErr w:type="gramEnd"/>
+      <w:r>
+        <w:rPr>
+          <w:rFonts w:ascii="Courier New" w:hAnsi="Courier New" w:cs="Courier New"/>
+          <w:b/>
+          <w:sz w:val="20"/>
+        </w:rPr>
+        <w:t>.</w:t>
+      </w:r>
+      <w:r>
+        <w:rPr>
+          <w:sz w:val="20"/>
+        </w:rPr>
+        <w:t xml:space="preserve">  </w:t>
+      </w:r>
+    </w:p>
+    <w:p>
+      <w:r>
+        <w:t>This shows a Rolling Horizon Evolution agent playing the game (usually with some success).</w:t>
+      </w:r>
+      <w:r>
+        <w:t xml:space="preserve"> </w:t>
+      </w:r>
+      <w:r>
+        <w:t xml:space="preserve">Note that code has a method called </w:t>
+      </w:r>
+      <w:proofErr w:type="spellStart"/>
+      <w:proofErr w:type="gramStart"/>
+      <w:r>
+        <w:t>getEvoAgent</w:t>
+      </w:r>
+      <w:proofErr w:type="spellEnd"/>
+      <w:r>
+        <w:t>(</w:t>
+      </w:r>
+      <w:proofErr w:type="gramEnd"/>
+      <w:r>
+        <w:t>).   You can use this to create a skilful agent.</w:t>
+      </w:r>
+    </w:p>
+    <w:p/>
+    <w:p>
+      <w:r>
+        <w:t xml:space="preserve">Now create a new version of </w:t>
+      </w:r>
+      <w:proofErr w:type="spellStart"/>
+      <w:proofErr w:type="gramStart"/>
+      <w:r>
+        <w:rPr>
+          <w:rFonts w:ascii="Courier New" w:hAnsi="Courier New" w:cs="Courier New"/>
+          <w:b/>
+          <w:sz w:val="20"/>
+        </w:rPr>
+        <w:t>design.CaveSwingGameSearchSpace</w:t>
+      </w:r>
+      <w:proofErr w:type="spellEnd"/>
+      <w:proofErr w:type="gramEnd"/>
+      <w:r>
+        <w:rPr>
+          <w:sz w:val="20"/>
+        </w:rPr>
+        <w:t xml:space="preserve"> </w:t>
+      </w:r>
+      <w:r>
+        <w:t>based on the difference between the scores for the skilful agent minus the scores for the random agent.  Note that evaluating this objective function will be slower than before, so set the number of games to play (</w:t>
+      </w:r>
+      <w:proofErr w:type="spellStart"/>
+      <w:r>
+        <w:t>nEvals</w:t>
+      </w:r>
+      <w:proofErr w:type="spellEnd"/>
+      <w:r>
+        <w:t>) to a lower value.</w:t>
+      </w:r>
+    </w:p>
+    <w:p/>
+    <w:p>
+      <w:r>
+        <w:t>A possible</w:t>
+      </w:r>
+      <w:r>
+        <w:t xml:space="preserve"> solution is shown in </w:t>
+      </w:r>
+      <w:proofErr w:type="spellStart"/>
+      <w:proofErr w:type="gramStart"/>
+      <w:r>
+        <w:rPr>
+          <w:rFonts w:ascii="Courier New" w:hAnsi="Courier New" w:cs="Courier New"/>
+          <w:b/>
+          <w:sz w:val="20"/>
+        </w:rPr>
+        <w:t>solutions.CaveSwing</w:t>
+      </w:r>
+      <w:r>
+        <w:rPr>
+          <w:rFonts w:ascii="Courier New" w:hAnsi="Courier New" w:cs="Courier New"/>
+          <w:b/>
+          <w:sz w:val="20"/>
+        </w:rPr>
+        <w:t>Game</w:t>
+      </w:r>
+      <w:r>
+        <w:rPr>
+          <w:rFonts w:ascii="Courier New" w:hAnsi="Courier New" w:cs="Courier New"/>
+          <w:b/>
+          <w:sz w:val="20"/>
+        </w:rPr>
+        <w:t>SkillSpace</w:t>
+      </w:r>
+      <w:proofErr w:type="spellEnd"/>
+      <w:proofErr w:type="gramEnd"/>
+      <w:r>
+        <w:t>.</w:t>
+      </w:r>
+      <w:r>
+        <w:t xml:space="preserve">  Note the number of games played per evaluation.</w:t>
+      </w:r>
+    </w:p>
+    <w:p/>
+    <w:p>
+      <w:r>
+        <w:t xml:space="preserve">You can modify the </w:t>
+      </w:r>
+      <w:proofErr w:type="spellStart"/>
+      <w:proofErr w:type="gramStart"/>
+      <w:r>
+        <w:rPr>
+          <w:rFonts w:ascii="Courier New" w:hAnsi="Courier New" w:cs="Courier New"/>
+          <w:b/>
+          <w:sz w:val="20"/>
+        </w:rPr>
+        <w:t>hyperopt.TuneCaveSwingParams</w:t>
+      </w:r>
+      <w:proofErr w:type="spellEnd"/>
+      <w:proofErr w:type="gramEnd"/>
+      <w:r>
+        <w:t xml:space="preserve"> to use this solution by uncommenting this line:</w:t>
+      </w:r>
+    </w:p>
+    <w:p/>
+    <w:p>
+      <w:pPr>
+        <w:pStyle w:val="HTMLPreformatted"/>
+        <w:shd w:val="clear" w:color="auto" w:fill="FFFFFF"/>
+        <w:rPr>
+          <w:rFonts w:ascii="Menlo" w:hAnsi="Menlo" w:cs="Menlo"/>
+          <w:color w:val="000000"/>
+          <w:sz w:val="18"/>
+          <w:szCs w:val="18"/>
+        </w:rPr>
+      </w:pPr>
+      <w:proofErr w:type="spellStart"/>
+      <w:r>
+        <w:rPr>
+          <w:rFonts w:ascii="Menlo" w:hAnsi="Menlo" w:cs="Menlo"/>
+          <w:color w:val="000000"/>
+          <w:sz w:val="18"/>
+          <w:szCs w:val="18"/>
+        </w:rPr>
+        <w:t>AnnotatedFitnessSpace</w:t>
+      </w:r>
+      <w:proofErr w:type="spellEnd"/>
+      <w:r>
+        <w:rPr>
+          <w:rFonts w:ascii="Menlo" w:hAnsi="Menlo" w:cs="Menlo"/>
+          <w:color w:val="000000"/>
+          <w:sz w:val="18"/>
+          <w:szCs w:val="18"/>
+        </w:rPr>
+        <w:t xml:space="preserve"> </w:t>
+      </w:r>
+      <w:proofErr w:type="spellStart"/>
+      <w:r>
+        <w:rPr>
+          <w:rFonts w:ascii="Menlo" w:hAnsi="Menlo" w:cs="Menlo"/>
+          <w:color w:val="000000"/>
+          <w:sz w:val="18"/>
+          <w:szCs w:val="18"/>
+        </w:rPr>
+        <w:t>caveSwingSpace</w:t>
+      </w:r>
+      <w:proofErr w:type="spellEnd"/>
+      <w:r>
+        <w:rPr>
+          <w:rFonts w:ascii="Menlo" w:hAnsi="Menlo" w:cs="Menlo"/>
+          <w:color w:val="000000"/>
+          <w:sz w:val="18"/>
+          <w:szCs w:val="18"/>
+        </w:rPr>
+        <w:t xml:space="preserve"> = </w:t>
+      </w:r>
+      <w:r>
+        <w:rPr>
+          <w:rFonts w:ascii="Menlo" w:hAnsi="Menlo" w:cs="Menlo"/>
+          <w:b/>
+          <w:bCs/>
+          <w:color w:val="000080"/>
+          <w:sz w:val="18"/>
+          <w:szCs w:val="18"/>
+        </w:rPr>
+        <w:t xml:space="preserve">new </w:t>
+      </w:r>
+      <w:proofErr w:type="spellStart"/>
+      <w:proofErr w:type="gramStart"/>
+      <w:r>
+        <w:rPr>
+          <w:rFonts w:ascii="Menlo" w:hAnsi="Menlo" w:cs="Menlo"/>
+          <w:color w:val="000000"/>
+          <w:sz w:val="18"/>
+          <w:szCs w:val="18"/>
+        </w:rPr>
+        <w:t>CaveSwingGameSearchSpace</w:t>
+      </w:r>
+      <w:proofErr w:type="spellEnd"/>
+      <w:r>
+        <w:rPr>
+          <w:rFonts w:ascii="Menlo" w:hAnsi="Menlo" w:cs="Menlo"/>
+          <w:color w:val="000000"/>
+          <w:sz w:val="18"/>
+          <w:szCs w:val="18"/>
+        </w:rPr>
+        <w:t>(</w:t>
+      </w:r>
+      <w:proofErr w:type="gramEnd"/>
+      <w:r>
+        <w:rPr>
+          <w:rFonts w:ascii="Menlo" w:hAnsi="Menlo" w:cs="Menlo"/>
+          <w:color w:val="000000"/>
+          <w:sz w:val="18"/>
+          <w:szCs w:val="18"/>
+        </w:rPr>
+        <w:t>);</w:t>
+      </w:r>
+      <w:r>
+        <w:rPr>
+          <w:rFonts w:ascii="Menlo" w:hAnsi="Menlo" w:cs="Menlo"/>
+          <w:color w:val="000000"/>
+          <w:sz w:val="18"/>
+          <w:szCs w:val="18"/>
+        </w:rPr>
+        <w:br/>
       </w:r>
       <w:r>
         <w:rPr>
@@ -11863,429 +11900,7 @@
           <w:sz w:val="18"/>
           <w:szCs w:val="18"/>
         </w:rPr>
-        <w:br/>
-        <w:t xml:space="preserve">    </w:t>
-      </w:r>
-      <w:r>
-        <w:rPr>
-          <w:rFonts w:ascii="Menlo" w:hAnsi="Menlo" w:cs="Menlo"/>
-          <w:b/>
-          <w:bCs/>
-          <w:color w:val="660E7A"/>
-          <w:sz w:val="18"/>
-          <w:szCs w:val="18"/>
-        </w:rPr>
-        <w:t>logger</w:t>
-      </w:r>
-      <w:r>
-        <w:rPr>
-          <w:rFonts w:ascii="Menlo" w:hAnsi="Menlo" w:cs="Menlo"/>
-          <w:color w:val="000000"/>
-          <w:sz w:val="18"/>
-          <w:szCs w:val="18"/>
-        </w:rPr>
-        <w:t xml:space="preserve">.log(value, x, </w:t>
-      </w:r>
-      <w:r>
-        <w:rPr>
-          <w:rFonts w:ascii="Menlo" w:hAnsi="Menlo" w:cs="Menlo"/>
-          <w:b/>
-          <w:bCs/>
-          <w:color w:val="000080"/>
-          <w:sz w:val="18"/>
-          <w:szCs w:val="18"/>
-        </w:rPr>
-        <w:t>false</w:t>
-      </w:r>
-      <w:r>
-        <w:rPr>
-          <w:rFonts w:ascii="Menlo" w:hAnsi="Menlo" w:cs="Menlo"/>
-          <w:color w:val="000000"/>
-          <w:sz w:val="18"/>
-          <w:szCs w:val="18"/>
-        </w:rPr>
-        <w:t>);</w:t>
-      </w:r>
-      <w:r>
-        <w:rPr>
-          <w:rFonts w:ascii="Menlo" w:hAnsi="Menlo" w:cs="Menlo"/>
-          <w:color w:val="000000"/>
-          <w:sz w:val="18"/>
-          <w:szCs w:val="18"/>
-        </w:rPr>
-        <w:br/>
-        <w:t xml:space="preserve">    </w:t>
-      </w:r>
-      <w:r>
-        <w:rPr>
-          <w:rFonts w:ascii="Menlo" w:hAnsi="Menlo" w:cs="Menlo"/>
-          <w:b/>
-          <w:bCs/>
-          <w:color w:val="000080"/>
-          <w:sz w:val="18"/>
-          <w:szCs w:val="18"/>
-        </w:rPr>
-        <w:t xml:space="preserve">return </w:t>
-      </w:r>
-      <w:r>
-        <w:rPr>
-          <w:rFonts w:ascii="Menlo" w:hAnsi="Menlo" w:cs="Menlo"/>
-          <w:color w:val="000000"/>
-          <w:sz w:val="18"/>
-          <w:szCs w:val="18"/>
-        </w:rPr>
-        <w:t>value;</w:t>
-      </w:r>
-      <w:r>
-        <w:rPr>
-          <w:rFonts w:ascii="Menlo" w:hAnsi="Menlo" w:cs="Menlo"/>
-          <w:color w:val="000000"/>
-          <w:sz w:val="18"/>
-          <w:szCs w:val="18"/>
-        </w:rPr>
-        <w:br/>
-        <w:t>}</w:t>
-      </w:r>
-    </w:p>
-    <w:p>
-      <w:r>
-        <w:t xml:space="preserve">Note: the way the code is set up, every new fitness value </w:t>
-      </w:r>
-      <w:r>
-        <w:rPr>
-          <w:b/>
-        </w:rPr>
-        <w:t>must be logged in the logger</w:t>
-      </w:r>
-      <w:r>
-        <w:t xml:space="preserve">: the logger is used to measure the number of calls to the objective function, and if we don’t log them the optimiser will not realise that </w:t>
-      </w:r>
-      <w:proofErr w:type="gramStart"/>
-      <w:r>
-        <w:t>it’s</w:t>
-      </w:r>
-      <w:proofErr w:type="gramEnd"/>
-      <w:r>
-        <w:t xml:space="preserve"> evaluation budget is all used up (</w:t>
-      </w:r>
-      <w:r>
-        <w:rPr>
-          <w:i/>
-        </w:rPr>
-        <w:t>room for improvement in the code there</w:t>
-      </w:r>
-      <w:r>
-        <w:t>).</w:t>
-      </w:r>
-    </w:p>
-    <w:p/>
-    <w:p>
-      <w:r>
-        <w:t xml:space="preserve">In order to run an optimisation trial, run the code in </w:t>
-      </w:r>
-      <w:proofErr w:type="spellStart"/>
-      <w:proofErr w:type="gramStart"/>
-      <w:r>
-        <w:rPr>
-          <w:rFonts w:ascii="Courier New" w:hAnsi="Courier New" w:cs="Courier New"/>
-          <w:b/>
-          <w:sz w:val="20"/>
-        </w:rPr>
-        <w:t>hyperopt.TuneCaveSwingParams</w:t>
-      </w:r>
-      <w:proofErr w:type="spellEnd"/>
-      <w:proofErr w:type="gramEnd"/>
-      <w:r>
-        <w:t>.</w:t>
-      </w:r>
-    </w:p>
-    <w:p>
-      <w:r>
-        <w:t>Experiment with different values of ‘k’.  Each optimisation run using a random player should be swift – of the order of a few tens of seconds,</w:t>
-      </w:r>
-    </w:p>
-    <w:p/>
-    <w:p>
-      <w:pPr>
-        <w:pStyle w:val="Heading2"/>
-      </w:pPr>
-      <w:bookmarkStart w:id="14" w:name="_Toc515829695"/>
-      <w:bookmarkStart w:id="15" w:name="_Toc10444015"/>
-      <w:r>
-        <w:t>Tuning to Reward Skilful Play</w:t>
-      </w:r>
-      <w:bookmarkEnd w:id="14"/>
-      <w:bookmarkEnd w:id="15"/>
-    </w:p>
-    <w:p/>
-    <w:p>
-      <w:r>
-        <w:t>Now modify the evaluation function so that the value returned is the average score for a skilful player minus the average score for a random player.</w:t>
-      </w:r>
-    </w:p>
-    <w:p/>
-    <w:p>
-      <w:r>
-        <w:t>In order to see a sk</w:t>
-      </w:r>
-      <w:r>
-        <w:t xml:space="preserve">ilful bot in practice, view run the </w:t>
-      </w:r>
-      <w:r>
-        <w:t xml:space="preserve">code in </w:t>
-      </w:r>
-      <w:proofErr w:type="spellStart"/>
-      <w:proofErr w:type="gramStart"/>
-      <w:r>
-        <w:rPr>
-          <w:rFonts w:ascii="Courier New" w:hAnsi="Courier New" w:cs="Courier New"/>
-          <w:b/>
-          <w:sz w:val="20"/>
-        </w:rPr>
-        <w:t>test.EvoAgentVisTest</w:t>
-      </w:r>
-      <w:proofErr w:type="spellEnd"/>
-      <w:proofErr w:type="gramEnd"/>
-      <w:r>
-        <w:rPr>
-          <w:rFonts w:ascii="Courier New" w:hAnsi="Courier New" w:cs="Courier New"/>
-          <w:b/>
-          <w:sz w:val="20"/>
-        </w:rPr>
-        <w:t>.</w:t>
-      </w:r>
-      <w:r>
-        <w:rPr>
-          <w:sz w:val="20"/>
-        </w:rPr>
-        <w:t xml:space="preserve">  </w:t>
-      </w:r>
-    </w:p>
-    <w:p>
-      <w:r>
-        <w:t>This shows a Rolling Horizon Evolution agent playing the game (usually with some success).</w:t>
-      </w:r>
-      <w:r>
-        <w:t xml:space="preserve"> </w:t>
-      </w:r>
-      <w:r>
-        <w:t xml:space="preserve">Note that code has a method called </w:t>
-      </w:r>
-      <w:proofErr w:type="spellStart"/>
-      <w:proofErr w:type="gramStart"/>
-      <w:r>
-        <w:t>getEvoAgent</w:t>
-      </w:r>
-      <w:proofErr w:type="spellEnd"/>
-      <w:r>
-        <w:t>(</w:t>
-      </w:r>
-      <w:proofErr w:type="gramEnd"/>
-      <w:r>
-        <w:t>).   You can use this to create a skilful agent.</w:t>
-      </w:r>
-    </w:p>
-    <w:p/>
-    <w:p>
-      <w:r>
-        <w:t xml:space="preserve">Now create a new version of </w:t>
-      </w:r>
-      <w:proofErr w:type="spellStart"/>
-      <w:proofErr w:type="gramStart"/>
-      <w:r>
-        <w:rPr>
-          <w:rFonts w:ascii="Courier New" w:hAnsi="Courier New" w:cs="Courier New"/>
-          <w:b/>
-          <w:sz w:val="20"/>
-        </w:rPr>
-        <w:t>design.CaveSwingGameSearchSpace</w:t>
-      </w:r>
-      <w:proofErr w:type="spellEnd"/>
-      <w:proofErr w:type="gramEnd"/>
-      <w:r>
-        <w:rPr>
-          <w:sz w:val="20"/>
-        </w:rPr>
-        <w:t xml:space="preserve"> </w:t>
-      </w:r>
-      <w:r>
-        <w:t>based on the difference between the scores for the skilful agent minus the scores for the random agent.  Note that evaluating this objective function will be slower than before, so set the number of games to play (</w:t>
-      </w:r>
-      <w:proofErr w:type="spellStart"/>
-      <w:r>
-        <w:t>nEvals</w:t>
-      </w:r>
-      <w:proofErr w:type="spellEnd"/>
-      <w:r>
-        <w:t>) to a lower value.</w:t>
-      </w:r>
-    </w:p>
-    <w:p/>
-    <w:p>
-      <w:r>
-        <w:t>A possible</w:t>
-      </w:r>
-      <w:r>
-        <w:t xml:space="preserve"> solution is shown in </w:t>
-      </w:r>
-      <w:proofErr w:type="spellStart"/>
-      <w:proofErr w:type="gramStart"/>
-      <w:r>
-        <w:rPr>
-          <w:rFonts w:ascii="Courier New" w:hAnsi="Courier New" w:cs="Courier New"/>
-          <w:b/>
-          <w:sz w:val="20"/>
-        </w:rPr>
-        <w:t>solutions.CaveSwing</w:t>
-      </w:r>
-      <w:r>
-        <w:rPr>
-          <w:rFonts w:ascii="Courier New" w:hAnsi="Courier New" w:cs="Courier New"/>
-          <w:b/>
-          <w:sz w:val="20"/>
-        </w:rPr>
-        <w:t>Game</w:t>
-      </w:r>
-      <w:r>
-        <w:rPr>
-          <w:rFonts w:ascii="Courier New" w:hAnsi="Courier New" w:cs="Courier New"/>
-          <w:b/>
-          <w:sz w:val="20"/>
-        </w:rPr>
-        <w:t>SkillSpace</w:t>
-      </w:r>
-      <w:proofErr w:type="spellEnd"/>
-      <w:proofErr w:type="gramEnd"/>
-      <w:r>
-        <w:t>.</w:t>
-      </w:r>
-      <w:r>
-        <w:t xml:space="preserve">  Note the number of games played per evaluation.</w:t>
-      </w:r>
-    </w:p>
-    <w:p/>
-    <w:p>
-      <w:r>
-        <w:t xml:space="preserve">You can modify the </w:t>
-      </w:r>
-      <w:proofErr w:type="spellStart"/>
-      <w:proofErr w:type="gramStart"/>
-      <w:r>
-        <w:rPr>
-          <w:rFonts w:ascii="Courier New" w:hAnsi="Courier New" w:cs="Courier New"/>
-          <w:b/>
-          <w:sz w:val="20"/>
-        </w:rPr>
-        <w:t>hyperopt.TuneCaveSwingParams</w:t>
-      </w:r>
-      <w:proofErr w:type="spellEnd"/>
-      <w:proofErr w:type="gramEnd"/>
-      <w:r>
-        <w:t xml:space="preserve"> to use this solution by uncommenting this line:</w:t>
-      </w:r>
-    </w:p>
-    <w:p/>
-    <w:p>
-      <w:pPr>
-        <w:pStyle w:val="HTMLPreformatted"/>
-        <w:shd w:val="clear" w:color="auto" w:fill="FFFFFF"/>
-        <w:rPr>
-          <w:rFonts w:ascii="Menlo" w:hAnsi="Menlo" w:cs="Menlo"/>
-          <w:color w:val="000000"/>
-          <w:sz w:val="18"/>
-          <w:szCs w:val="18"/>
-        </w:rPr>
-      </w:pPr>
-      <w:proofErr w:type="spellStart"/>
-      <w:r>
-        <w:rPr>
-          <w:rFonts w:ascii="Menlo" w:hAnsi="Menlo" w:cs="Menlo"/>
-          <w:color w:val="000000"/>
-          <w:sz w:val="18"/>
-          <w:szCs w:val="18"/>
-        </w:rPr>
-        <w:t>AnnotatedFitnessSpace</w:t>
-      </w:r>
-      <w:proofErr w:type="spellEnd"/>
-      <w:r>
-        <w:rPr>
-          <w:rFonts w:ascii="Menlo" w:hAnsi="Menlo" w:cs="Menlo"/>
-          <w:color w:val="000000"/>
-          <w:sz w:val="18"/>
-          <w:szCs w:val="18"/>
-        </w:rPr>
-        <w:t xml:space="preserve"> </w:t>
-      </w:r>
-      <w:proofErr w:type="spellStart"/>
-      <w:r>
-        <w:rPr>
-          <w:rFonts w:ascii="Menlo" w:hAnsi="Menlo" w:cs="Menlo"/>
-          <w:color w:val="000000"/>
-          <w:sz w:val="18"/>
-          <w:szCs w:val="18"/>
-        </w:rPr>
-        <w:t>caveSwingSpace</w:t>
-      </w:r>
-      <w:proofErr w:type="spellEnd"/>
-      <w:r>
-        <w:rPr>
-          <w:rFonts w:ascii="Menlo" w:hAnsi="Menlo" w:cs="Menlo"/>
-          <w:color w:val="000000"/>
-          <w:sz w:val="18"/>
-          <w:szCs w:val="18"/>
-        </w:rPr>
-        <w:t xml:space="preserve"> = </w:t>
-      </w:r>
-      <w:r>
-        <w:rPr>
-          <w:rFonts w:ascii="Menlo" w:hAnsi="Menlo" w:cs="Menlo"/>
-          <w:b/>
-          <w:bCs/>
-          <w:color w:val="000080"/>
-          <w:sz w:val="18"/>
-          <w:szCs w:val="18"/>
-        </w:rPr>
-        <w:t xml:space="preserve">new </w:t>
-      </w:r>
-      <w:proofErr w:type="spellStart"/>
-      <w:proofErr w:type="gramStart"/>
-      <w:r>
-        <w:rPr>
-          <w:rFonts w:ascii="Menlo" w:hAnsi="Menlo" w:cs="Menlo"/>
-          <w:color w:val="000000"/>
-          <w:sz w:val="18"/>
-          <w:szCs w:val="18"/>
-        </w:rPr>
-        <w:t>CaveSwingGameSearchSpace</w:t>
-      </w:r>
-      <w:proofErr w:type="spellEnd"/>
-      <w:r>
-        <w:rPr>
-          <w:rFonts w:ascii="Menlo" w:hAnsi="Menlo" w:cs="Menlo"/>
-          <w:color w:val="000000"/>
-          <w:sz w:val="18"/>
-          <w:szCs w:val="18"/>
-        </w:rPr>
-        <w:t>(</w:t>
-      </w:r>
-      <w:proofErr w:type="gramEnd"/>
-      <w:r>
-        <w:rPr>
-          <w:rFonts w:ascii="Menlo" w:hAnsi="Menlo" w:cs="Menlo"/>
-          <w:color w:val="000000"/>
-          <w:sz w:val="18"/>
-          <w:szCs w:val="18"/>
-        </w:rPr>
-        <w:t>);</w:t>
-      </w:r>
-      <w:r>
-        <w:rPr>
-          <w:rFonts w:ascii="Menlo" w:hAnsi="Menlo" w:cs="Menlo"/>
-          <w:color w:val="000000"/>
-          <w:sz w:val="18"/>
-          <w:szCs w:val="18"/>
-        </w:rPr>
-        <w:br/>
+        <w:t>// uncomment to run the skilful one</w:t>
       </w:r>
       <w:r>
         <w:rPr>
@@ -12296,8 +11911,10 @@
           <w:sz w:val="18"/>
           <w:szCs w:val="18"/>
         </w:rPr>
-        <w:t>// uncomment to run the skilful one</w:t>
-      </w:r>
+        <w:br/>
+        <w:t xml:space="preserve">// </w:t>
+      </w:r>
+      <w:proofErr w:type="spellStart"/>
       <w:r>
         <w:rPr>
           <w:rFonts w:ascii="Menlo" w:hAnsi="Menlo" w:cs="Menlo"/>
@@ -12307,10 +11924,9 @@
           <w:sz w:val="18"/>
           <w:szCs w:val="18"/>
         </w:rPr>
-        <w:br/>
-        <w:t xml:space="preserve">// </w:t>
-      </w:r>
-      <w:proofErr w:type="spellStart"/>
+        <w:t>caveSwingSpace</w:t>
+      </w:r>
+      <w:proofErr w:type="spellEnd"/>
       <w:r>
         <w:rPr>
           <w:rFonts w:ascii="Menlo" w:hAnsi="Menlo" w:cs="Menlo"/>
@@ -12320,9 +11936,9 @@
           <w:sz w:val="18"/>
           <w:szCs w:val="18"/>
         </w:rPr>
-        <w:t>caveSwingSpace</w:t>
-      </w:r>
-      <w:proofErr w:type="spellEnd"/>
+        <w:t xml:space="preserve"> = new </w:t>
+      </w:r>
+      <w:proofErr w:type="spellStart"/>
       <w:r>
         <w:rPr>
           <w:rFonts w:ascii="Menlo" w:hAnsi="Menlo" w:cs="Menlo"/>
@@ -12332,9 +11948,9 @@
           <w:sz w:val="18"/>
           <w:szCs w:val="18"/>
         </w:rPr>
-        <w:t xml:space="preserve"> = new </w:t>
-      </w:r>
-      <w:proofErr w:type="spellStart"/>
+        <w:t>CaveSwingGameSkillSpace</w:t>
+      </w:r>
+      <w:proofErr w:type="spellEnd"/>
       <w:r>
         <w:rPr>
           <w:rFonts w:ascii="Menlo" w:hAnsi="Menlo" w:cs="Menlo"/>
@@ -12344,29 +11960,13 @@
           <w:sz w:val="18"/>
           <w:szCs w:val="18"/>
         </w:rPr>
-        <w:t>CaveSwingGameSkillSpace</w:t>
-      </w:r>
-      <w:proofErr w:type="spellEnd"/>
-      <w:r>
-        <w:rPr>
-          <w:rFonts w:ascii="Menlo" w:hAnsi="Menlo" w:cs="Menlo"/>
-          <w:i/>
-          <w:iCs/>
-          <w:color w:val="808080"/>
-          <w:sz w:val="18"/>
-          <w:szCs w:val="18"/>
-        </w:rPr>
         <w:t>();</w:t>
       </w:r>
     </w:p>
     <w:p/>
     <w:p>
       <w:r>
-        <w:t xml:space="preserve">The program will now take a minute or two to run, depending on the power of your machine.  After running, perform a couple of further tests.  Observe the final solution </w:t>
-      </w:r>
-      <w:r>
-        <w:lastRenderedPageBreak/>
-        <w:t xml:space="preserve">values, and try running the </w:t>
+        <w:t xml:space="preserve">The program will now take a minute or two to run, depending on the power of your machine.  After running, perform a couple of further tests.  Observe the final solution values, and try running the </w:t>
       </w:r>
       <w:proofErr w:type="spellStart"/>
       <w:proofErr w:type="gramStart"/>
@@ -12387,15 +11987,7 @@
     <w:p/>
     <w:p>
       <w:r>
-        <w:t xml:space="preserve">This was produced by a run of the algorithm that found these </w:t>
-      </w:r>
-      <w:proofErr w:type="spellStart"/>
-      <w:r>
-        <w:t>params</w:t>
-      </w:r>
-      <w:proofErr w:type="spellEnd"/>
-      <w:r>
-        <w:t>:</w:t>
+        <w:t>This was produced by a run of the algorithm that found these params:</w:t>
       </w:r>
     </w:p>
     <w:p>
@@ -12475,7 +12067,6 @@
         </w:rPr>
         <w:t xml:space="preserve">new </w:t>
       </w:r>
-      <w:proofErr w:type="spellStart"/>
       <w:proofErr w:type="gramStart"/>
       <w:r>
         <w:rPr>
@@ -12488,7 +12079,6 @@
         </w:rPr>
         <w:t>int</w:t>
       </w:r>
-      <w:proofErr w:type="spellEnd"/>
       <w:r>
         <w:rPr>
           <w:rFonts w:ascii="Menlo" w:eastAsia="Times New Roman" w:hAnsi="Menlo" w:cs="Menlo"/>
@@ -12656,6 +12246,9 @@
     <w:p/>
     <w:p>
       <w:r>
+        <w:rPr>
+          <w:noProof/>
+        </w:rPr>
         <w:drawing>
           <wp:inline distT="0" distB="0" distL="0" distR="0" wp14:anchorId="0AC2DB61" wp14:editId="6B128FE7">
             <wp:extent cx="5727700" cy="695960"/>
@@ -12699,11 +12292,11 @@
       <w:pPr>
         <w:pStyle w:val="Heading2"/>
       </w:pPr>
-      <w:bookmarkStart w:id="16" w:name="_Toc10444016"/>
+      <w:bookmarkStart w:id="17" w:name="_Toc10444016"/>
       <w:r>
         <w:t>Analysing the Landscape Model (the N-Tuple Stats)</w:t>
       </w:r>
-      <w:bookmarkEnd w:id="16"/>
+      <w:bookmarkEnd w:id="17"/>
     </w:p>
     <w:p/>
     <w:p>
@@ -12927,8 +12520,8 @@
       <w:pPr>
         <w:pStyle w:val="Heading2"/>
       </w:pPr>
-      <w:bookmarkStart w:id="17" w:name="_Toc515829696"/>
-      <w:bookmarkStart w:id="18" w:name="_Toc10444017"/>
+      <w:bookmarkStart w:id="18" w:name="_Toc515829696"/>
+      <w:bookmarkStart w:id="19" w:name="_Toc10444017"/>
       <w:r>
         <w:t>Additional Exercises</w:t>
       </w:r>
@@ -13002,8 +12595,8 @@
       <w:r>
         <w:t>Summary</w:t>
       </w:r>
-      <w:bookmarkEnd w:id="17"/>
       <w:bookmarkEnd w:id="18"/>
+      <w:bookmarkEnd w:id="19"/>
     </w:p>
     <w:p/>
     <w:p>
@@ -13014,6 +12607,7 @@
     <w:p/>
     <w:p>
       <w:r>
+        <w:lastRenderedPageBreak/>
         <w:t xml:space="preserve">It is interesting to note that the skilful player is a general agent that had no knowledge of the game it was playing, other than through methods of the </w:t>
       </w:r>
       <w:proofErr w:type="spellStart"/>
@@ -13030,13 +12624,9 @@
         <w:t xml:space="preserve"> interface.</w:t>
       </w:r>
     </w:p>
-    <w:p>
-      <w:bookmarkStart w:id="19" w:name="_GoBack"/>
-      <w:bookmarkEnd w:id="19"/>
-    </w:p>
-    <w:p>
-      <w:r>
-        <w:lastRenderedPageBreak/>
+    <w:p/>
+    <w:p>
+      <w:r>
         <w:t>This makes the approach very general, providing the game to be optimised can implement fast copy and next state functions.</w:t>
       </w:r>
     </w:p>
@@ -13556,7 +13146,7 @@
     </w:rPrDefault>
     <w:pPrDefault/>
   </w:docDefaults>
-  <w:latentStyles w:defLockedState="0" w:defUIPriority="99" w:defSemiHidden="0" w:defUnhideWhenUsed="0" w:defQFormat="0" w:count="375">
+  <w:latentStyles w:defLockedState="0" w:defUIPriority="99" w:defSemiHidden="0" w:defUnhideWhenUsed="0" w:defQFormat="0" w:count="376">
     <w:lsdException w:name="Normal" w:uiPriority="0" w:qFormat="1"/>
     <w:lsdException w:name="heading 1" w:uiPriority="9" w:qFormat="1"/>
     <w:lsdException w:name="heading 2" w:semiHidden="1" w:uiPriority="9" w:unhideWhenUsed="1" w:qFormat="1"/>
@@ -13662,7 +13252,6 @@
     <w:lsdException w:name="HTML Sample" w:semiHidden="1" w:unhideWhenUsed="1"/>
     <w:lsdException w:name="HTML Typewriter" w:semiHidden="1" w:unhideWhenUsed="1"/>
     <w:lsdException w:name="HTML Variable" w:semiHidden="1" w:unhideWhenUsed="1"/>
-    <w:lsdException w:name="Normal Table" w:semiHidden="1" w:unhideWhenUsed="1"/>
     <w:lsdException w:name="annotation subject" w:semiHidden="1" w:unhideWhenUsed="1"/>
     <w:lsdException w:name="No List" w:semiHidden="1" w:unhideWhenUsed="1"/>
     <w:lsdException w:name="Outline List 1" w:semiHidden="1" w:unhideWhenUsed="1"/>
@@ -13709,10 +13298,8 @@
     <w:lsdException w:name="Table Subtle 2" w:semiHidden="1" w:unhideWhenUsed="1"/>
     <w:lsdException w:name="Table Web 1" w:semiHidden="1" w:unhideWhenUsed="1"/>
     <w:lsdException w:name="Table Web 2" w:semiHidden="1" w:unhideWhenUsed="1"/>
-    <w:lsdException w:name="Table Web 3" w:semiHidden="1" w:unhideWhenUsed="1"/>
     <w:lsdException w:name="Balloon Text" w:semiHidden="1" w:unhideWhenUsed="1"/>
     <w:lsdException w:name="Table Grid" w:uiPriority="39"/>
-    <w:lsdException w:name="Table Theme" w:semiHidden="1" w:unhideWhenUsed="1"/>
     <w:lsdException w:name="Placeholder Text" w:semiHidden="1"/>
     <w:lsdException w:name="No Spacing" w:uiPriority="1" w:qFormat="1"/>
     <w:lsdException w:name="Light Shading" w:uiPriority="60"/>
@@ -13932,6 +13519,7 @@
     <w:lsdException w:name="Smart Hyperlink" w:semiHidden="1" w:unhideWhenUsed="1"/>
     <w:lsdException w:name="Hashtag" w:semiHidden="1" w:unhideWhenUsed="1"/>
     <w:lsdException w:name="Unresolved Mention" w:semiHidden="1" w:unhideWhenUsed="1"/>
+    <w:lsdException w:name="Smart Link" w:semiHidden="1" w:unhideWhenUsed="1"/>
   </w:latentStyles>
   <w:style w:type="paragraph" w:default="1" w:styleId="Normal">
     <w:name w:val="Normal"/>
@@ -14213,6 +13801,45 @@
     <w:semiHidden/>
     <w:unhideWhenUsed/>
     <w:rsid w:val="00390199"/>
+  </w:style>
+  <w:style w:type="paragraph" w:styleId="BalloonText">
+    <w:name w:val="Balloon Text"/>
+    <w:basedOn w:val="Normal"/>
+    <w:link w:val="BalloonTextChar"/>
+    <w:uiPriority w:val="99"/>
+    <w:semiHidden/>
+    <w:unhideWhenUsed/>
+    <w:rsid w:val="00446ABA"/>
+    <w:rPr>
+      <w:rFonts w:ascii="Times New Roman" w:hAnsi="Times New Roman" w:cs="Times New Roman"/>
+      <w:sz w:val="18"/>
+      <w:szCs w:val="18"/>
+    </w:rPr>
+  </w:style>
+  <w:style w:type="character" w:customStyle="1" w:styleId="BalloonTextChar">
+    <w:name w:val="Balloon Text Char"/>
+    <w:basedOn w:val="DefaultParagraphFont"/>
+    <w:link w:val="BalloonText"/>
+    <w:uiPriority w:val="99"/>
+    <w:semiHidden/>
+    <w:rsid w:val="00446ABA"/>
+    <w:rPr>
+      <w:rFonts w:ascii="Times New Roman" w:hAnsi="Times New Roman" w:cs="Times New Roman"/>
+      <w:sz w:val="18"/>
+      <w:szCs w:val="18"/>
+    </w:rPr>
+  </w:style>
+  <w:style w:type="character" w:styleId="FollowedHyperlink">
+    <w:name w:val="FollowedHyperlink"/>
+    <w:basedOn w:val="DefaultParagraphFont"/>
+    <w:uiPriority w:val="99"/>
+    <w:semiHidden/>
+    <w:unhideWhenUsed/>
+    <w:rsid w:val="00446ABA"/>
+    <w:rPr>
+      <w:color w:val="954F72" w:themeColor="followedHyperlink"/>
+      <w:u w:val="single"/>
+    </w:rPr>
   </w:style>
 </w:styles>
 </file>

</xml_diff>

<commit_message>
Minor fix in GameTuningLab1029
</commit_message>
<xml_diff>
--- a/labs/GameTuningLab2019.docx
+++ b/labs/GameTuningLab2019.docx
@@ -11439,14 +11439,14 @@
           <w:i/>
           <w:iCs/>
         </w:rPr>
-        <w:t>CaveSwingGame</w:t>
+        <w:t>CaveSwing</w:t>
       </w:r>
       <w:r>
         <w:rPr>
           <w:i/>
           <w:iCs/>
         </w:rPr>
-        <w:t>SearchSpace</w:t>
+        <w:t>FitnessSpace</w:t>
       </w:r>
       <w:proofErr w:type="spellEnd"/>
       <w:proofErr w:type="gramEnd"/>
@@ -11461,10 +11461,7 @@
         <w:t>.</w:t>
       </w:r>
     </w:p>
-    <w:p>
-      <w:bookmarkStart w:id="14" w:name="_GoBack"/>
-      <w:bookmarkEnd w:id="14"/>
-    </w:p>
+    <w:p/>
     <w:p>
       <w:r>
         <w:t xml:space="preserve">Note: the way the code is set up, every new fitness value </w:t>
@@ -11519,97 +11516,107 @@
       <w:pPr>
         <w:pStyle w:val="Heading2"/>
       </w:pPr>
-      <w:bookmarkStart w:id="15" w:name="_Toc515829695"/>
-      <w:bookmarkStart w:id="16" w:name="_Toc10444015"/>
+      <w:bookmarkStart w:id="14" w:name="_Toc515829695"/>
+      <w:bookmarkStart w:id="15" w:name="_Toc10444015"/>
       <w:r>
         <w:t>Tuning to Reward Skilful Play</w:t>
       </w:r>
+      <w:bookmarkEnd w:id="14"/>
       <w:bookmarkEnd w:id="15"/>
+    </w:p>
+    <w:p/>
+    <w:p>
+      <w:r>
+        <w:t>Now modify the evaluation function so that the value returned is the average score for a skilful player minus the average score for a random player.</w:t>
+      </w:r>
+    </w:p>
+    <w:p/>
+    <w:p>
+      <w:r>
+        <w:t>In order to see a sk</w:t>
+      </w:r>
+      <w:r>
+        <w:t xml:space="preserve">ilful bot in practice, view run the </w:t>
+      </w:r>
+      <w:r>
+        <w:t xml:space="preserve">code in </w:t>
+      </w:r>
+      <w:proofErr w:type="spellStart"/>
+      <w:proofErr w:type="gramStart"/>
+      <w:r>
+        <w:rPr>
+          <w:rFonts w:ascii="Courier New" w:hAnsi="Courier New" w:cs="Courier New"/>
+          <w:b/>
+          <w:sz w:val="20"/>
+        </w:rPr>
+        <w:t>test.EvoAgentVisTest</w:t>
+      </w:r>
+      <w:proofErr w:type="spellEnd"/>
+      <w:proofErr w:type="gramEnd"/>
+      <w:r>
+        <w:rPr>
+          <w:rFonts w:ascii="Courier New" w:hAnsi="Courier New" w:cs="Courier New"/>
+          <w:b/>
+          <w:sz w:val="20"/>
+        </w:rPr>
+        <w:t>.</w:t>
+      </w:r>
+      <w:r>
+        <w:rPr>
+          <w:sz w:val="20"/>
+        </w:rPr>
+        <w:t xml:space="preserve">  </w:t>
+      </w:r>
+    </w:p>
+    <w:p>
+      <w:r>
+        <w:t>This shows a Rolling Horizon Evolution agent playing the game (usually with some success).</w:t>
+      </w:r>
+      <w:r>
+        <w:t xml:space="preserve"> </w:t>
+      </w:r>
+      <w:r>
+        <w:t xml:space="preserve">Note that code has a method called </w:t>
+      </w:r>
+      <w:proofErr w:type="spellStart"/>
+      <w:proofErr w:type="gramStart"/>
+      <w:r>
+        <w:t>getEvoAgent</w:t>
+      </w:r>
+      <w:proofErr w:type="spellEnd"/>
+      <w:r>
+        <w:t>(</w:t>
+      </w:r>
+      <w:proofErr w:type="gramEnd"/>
+      <w:r>
+        <w:t>).   You can use this to create a skilful agent.</w:t>
+      </w:r>
+    </w:p>
+    <w:p/>
+    <w:p>
+      <w:r>
+        <w:t xml:space="preserve">Now create a new version of </w:t>
+      </w:r>
+      <w:proofErr w:type="spellStart"/>
+      <w:proofErr w:type="gramStart"/>
+      <w:r>
+        <w:rPr>
+          <w:rFonts w:ascii="Courier New" w:hAnsi="Courier New" w:cs="Courier New"/>
+          <w:b/>
+          <w:sz w:val="20"/>
+        </w:rPr>
+        <w:t>design.CaveSwing</w:t>
+      </w:r>
+      <w:r>
+        <w:rPr>
+          <w:rFonts w:ascii="Courier New" w:hAnsi="Courier New" w:cs="Courier New"/>
+          <w:b/>
+          <w:sz w:val="20"/>
+        </w:rPr>
+        <w:t>FitnessSpace</w:t>
+      </w:r>
+      <w:bookmarkStart w:id="16" w:name="_GoBack"/>
       <w:bookmarkEnd w:id="16"/>
-    </w:p>
-    <w:p/>
-    <w:p>
-      <w:r>
-        <w:t>Now modify the evaluation function so that the value returned is the average score for a skilful player minus the average score for a random player.</w:t>
-      </w:r>
-    </w:p>
-    <w:p/>
-    <w:p>
-      <w:r>
-        <w:t>In order to see a sk</w:t>
-      </w:r>
-      <w:r>
-        <w:t xml:space="preserve">ilful bot in practice, view run the </w:t>
-      </w:r>
-      <w:r>
-        <w:t xml:space="preserve">code in </w:t>
-      </w:r>
-      <w:proofErr w:type="spellStart"/>
-      <w:proofErr w:type="gramStart"/>
-      <w:r>
-        <w:rPr>
-          <w:rFonts w:ascii="Courier New" w:hAnsi="Courier New" w:cs="Courier New"/>
-          <w:b/>
-          <w:sz w:val="20"/>
-        </w:rPr>
-        <w:t>test.EvoAgentVisTest</w:t>
-      </w:r>
-      <w:proofErr w:type="spellEnd"/>
-      <w:proofErr w:type="gramEnd"/>
-      <w:r>
-        <w:rPr>
-          <w:rFonts w:ascii="Courier New" w:hAnsi="Courier New" w:cs="Courier New"/>
-          <w:b/>
-          <w:sz w:val="20"/>
-        </w:rPr>
-        <w:t>.</w:t>
-      </w:r>
-      <w:r>
-        <w:rPr>
-          <w:sz w:val="20"/>
-        </w:rPr>
-        <w:t xml:space="preserve">  </w:t>
-      </w:r>
-    </w:p>
-    <w:p>
-      <w:r>
-        <w:t>This shows a Rolling Horizon Evolution agent playing the game (usually with some success).</w:t>
-      </w:r>
-      <w:r>
-        <w:t xml:space="preserve"> </w:t>
-      </w:r>
-      <w:r>
-        <w:t xml:space="preserve">Note that code has a method called </w:t>
-      </w:r>
-      <w:proofErr w:type="spellStart"/>
-      <w:proofErr w:type="gramStart"/>
-      <w:r>
-        <w:t>getEvoAgent</w:t>
-      </w:r>
-      <w:proofErr w:type="spellEnd"/>
-      <w:r>
-        <w:t>(</w:t>
-      </w:r>
-      <w:proofErr w:type="gramEnd"/>
-      <w:r>
-        <w:t>).   You can use this to create a skilful agent.</w:t>
-      </w:r>
-    </w:p>
-    <w:p/>
-    <w:p>
-      <w:r>
-        <w:t xml:space="preserve">Now create a new version of </w:t>
-      </w:r>
-      <w:proofErr w:type="spellStart"/>
-      <w:proofErr w:type="gramStart"/>
-      <w:r>
-        <w:rPr>
-          <w:rFonts w:ascii="Courier New" w:hAnsi="Courier New" w:cs="Courier New"/>
-          <w:b/>
-          <w:sz w:val="20"/>
-        </w:rPr>
-        <w:t>design.CaveSwingGameSearchSpace</w:t>
-      </w:r>
       <w:proofErr w:type="spellEnd"/>
       <w:proofErr w:type="gramEnd"/>
       <w:r>

</xml_diff>